<commit_message>
111924 1159 pm from PC
</commit_message>
<xml_diff>
--- a/2024/Fall 2024/TFES Lab/Convection from Flat Plate/FlatPlateConvectionLab_ME4650_Template.docx
+++ b/2024/Fall 2024/TFES Lab/Convection from Flat Plate/FlatPlateConvectionLab_ME4650_Template.docx
@@ -1,6 +1,6 @@
 
 <file path=word/document.xml><?xml version="1.0" encoding="utf-8"?>
-<w:document xmlns:wpc="http://schemas.microsoft.com/office/word/2010/wordprocessingCanvas" xmlns:cx="http://schemas.microsoft.com/office/drawing/2014/chartex" xmlns:cx1="http://schemas.microsoft.com/office/drawing/2015/9/8/chartex" xmlns:cx2="http://schemas.microsoft.com/office/drawing/2015/10/21/chartex" xmlns:cx3="http://schemas.microsoft.com/office/drawing/2016/5/9/chartex" xmlns:cx4="http://schemas.microsoft.com/office/drawing/2016/5/10/chartex" xmlns:cx5="http://schemas.microsoft.com/office/drawing/2016/5/11/chartex" xmlns:cx6="http://schemas.microsoft.com/office/drawing/2016/5/12/chartex" xmlns:cx7="http://schemas.microsoft.com/office/drawing/2016/5/13/chartex" xmlns:cx8="http://schemas.microsoft.com/office/drawing/2016/5/14/chartex" xmlns:mc="http://schemas.openxmlformats.org/markup-compatibility/2006" xmlns:aink="http://schemas.microsoft.com/office/drawing/2016/ink" xmlns:am3d="http://schemas.microsoft.com/office/drawing/2017/model3d" xmlns:o="urn:schemas-microsoft-com:office:office" xmlns:oel="http://schemas.microsoft.com/office/2019/extlst" xmlns:r="http://schemas.openxmlformats.org/officeDocument/2006/relationships" xmlns:m="http://schemas.openxmlformats.org/officeDocument/2006/math" xmlns:v="urn:schemas-microsoft-com:vml" xmlns:wp14="http://schemas.microsoft.com/office/word/2010/wordprocessingDrawing" xmlns:wp="http://schemas.openxmlformats.org/drawingml/2006/wordprocessingDrawing" xmlns:w10="urn:schemas-microsoft-com:office:word" xmlns:w="http://schemas.openxmlformats.org/wordprocessingml/2006/main" xmlns:w14="http://schemas.microsoft.com/office/word/2010/wordml" xmlns:w15="http://schemas.microsoft.com/office/word/2012/wordml" xmlns:w16cex="http://schemas.microsoft.com/office/word/2018/wordml/cex" xmlns:w16cid="http://schemas.microsoft.com/office/word/2016/wordml/cid" xmlns:w16="http://schemas.microsoft.com/office/word/2018/wordml" xmlns:w16sdtdh="http://schemas.microsoft.com/office/word/2020/wordml/sdtdatahash" xmlns:w16se="http://schemas.microsoft.com/office/word/2015/wordml/symex" xmlns:wpg="http://schemas.microsoft.com/office/word/2010/wordprocessingGroup" xmlns:wpi="http://schemas.microsoft.com/office/word/2010/wordprocessingInk" xmlns:wne="http://schemas.microsoft.com/office/word/2006/wordml" xmlns:wps="http://schemas.microsoft.com/office/word/2010/wordprocessingShape" mc:Ignorable="w14 w15 w16se w16cid w16 w16cex w16sdtdh wp14">
+<w:document xmlns:wpc="http://schemas.microsoft.com/office/word/2010/wordprocessingCanvas" xmlns:cx="http://schemas.microsoft.com/office/drawing/2014/chartex" xmlns:cx1="http://schemas.microsoft.com/office/drawing/2015/9/8/chartex" xmlns:cx2="http://schemas.microsoft.com/office/drawing/2015/10/21/chartex" xmlns:cx3="http://schemas.microsoft.com/office/drawing/2016/5/9/chartex" xmlns:cx4="http://schemas.microsoft.com/office/drawing/2016/5/10/chartex" xmlns:cx5="http://schemas.microsoft.com/office/drawing/2016/5/11/chartex" xmlns:cx6="http://schemas.microsoft.com/office/drawing/2016/5/12/chartex" xmlns:cx7="http://schemas.microsoft.com/office/drawing/2016/5/13/chartex" xmlns:cx8="http://schemas.microsoft.com/office/drawing/2016/5/14/chartex" xmlns:mc="http://schemas.openxmlformats.org/markup-compatibility/2006" xmlns:aink="http://schemas.microsoft.com/office/drawing/2016/ink" xmlns:am3d="http://schemas.microsoft.com/office/drawing/2017/model3d" xmlns:o="urn:schemas-microsoft-com:office:office" xmlns:oel="http://schemas.microsoft.com/office/2019/extlst" xmlns:r="http://schemas.openxmlformats.org/officeDocument/2006/relationships" xmlns:m="http://schemas.openxmlformats.org/officeDocument/2006/math" xmlns:v="urn:schemas-microsoft-com:vml" xmlns:wp14="http://schemas.microsoft.com/office/word/2010/wordprocessingDrawing" xmlns:wp="http://schemas.openxmlformats.org/drawingml/2006/wordprocessingDrawing" xmlns:w10="urn:schemas-microsoft-com:office:word" xmlns:w="http://schemas.openxmlformats.org/wordprocessingml/2006/main" xmlns:w14="http://schemas.microsoft.com/office/word/2010/wordml" xmlns:w15="http://schemas.microsoft.com/office/word/2012/wordml" xmlns:w16cex="http://schemas.microsoft.com/office/word/2018/wordml/cex" xmlns:w16cid="http://schemas.microsoft.com/office/word/2016/wordml/cid" xmlns:w16="http://schemas.microsoft.com/office/word/2018/wordml" xmlns:w16du="http://schemas.microsoft.com/office/word/2023/wordml/word16du" xmlns:w16sdtdh="http://schemas.microsoft.com/office/word/2020/wordml/sdtdatahash" xmlns:w16se="http://schemas.microsoft.com/office/word/2015/wordml/symex" xmlns:wpg="http://schemas.microsoft.com/office/word/2010/wordprocessingGroup" xmlns:wpi="http://schemas.microsoft.com/office/word/2010/wordprocessingInk" xmlns:wne="http://schemas.microsoft.com/office/word/2006/wordml" xmlns:wps="http://schemas.microsoft.com/office/word/2010/wordprocessingShape" mc:Ignorable="w14 w15 w16se w16cid w16 w16cex w16sdtdh w16du wp14">
   <w:body>
     <w:p>
       <w:pPr>
@@ -47,7 +47,7 @@
         <w:rPr>
           <w:color w:val="000000" w:themeColor="text1"/>
         </w:rPr>
-        <w:t>Student Name</w:t>
+        <w:t>Brandon Lim</w:t>
       </w:r>
     </w:p>
     <w:p>
@@ -61,16 +61,8 @@
         <w:rPr>
           <w:color w:val="000000" w:themeColor="text1"/>
         </w:rPr>
-        <w:t>Date</w:t>
+        <w:t>11/20/24</w:t>
       </w:r>
-    </w:p>
-    <w:p>
-      <w:pPr>
-        <w:jc w:val="center"/>
-        <w:rPr>
-          <w:color w:val="FF0000"/>
-        </w:rPr>
-      </w:pPr>
     </w:p>
     <w:p>
       <w:pPr>
@@ -237,7 +229,7 @@
                                 <w:sz w:val="20"/>
                                 <w:szCs w:val="20"/>
                               </w:rPr>
-                              <w:t>[insert caption here]</w:t>
+                              <w:t xml:space="preserve">Plot of the experimentally and theoretically calculated surface temperature on the y-axis in kelvin versus non dimensional length on the x-axis. The blue circles represent measured surface temperature values on the top of the plate, red squares represent measured surface temperature values on the bottom of the plate, the solid black line represents theoretical surface temperatures on the top of the plate only accounting for convection, and the dashed black line represents theoretical surface temperatures on the top of the plate accounting for convection and radiation. </w:t>
                             </w:r>
                           </w:p>
                         </w:txbxContent>
@@ -260,7 +252,7 @@
                 <v:stroke joinstyle="miter"/>
                 <v:path gradientshapeok="t" o:connecttype="rect"/>
               </v:shapetype>
-              <v:shape id="Text Box 19" o:spid="_x0000_s1026" type="#_x0000_t202" style="position:absolute;margin-left:0;margin-top:246.6pt;width:483.85pt;height:.05pt;z-index:251681792;visibility:visible;mso-wrap-style:square;mso-wrap-distance-left:9pt;mso-wrap-distance-top:0;mso-wrap-distance-right:9pt;mso-wrap-distance-bottom:0;mso-position-horizontal:absolute;mso-position-horizontal-relative:text;mso-position-vertical:absolute;mso-position-vertical-relative:text;v-text-anchor:top" o:gfxdata="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" stroked="f">
+              <v:shape id="Text Box 19" o:spid="_x0000_s1026" type="#_x0000_t202" style="position:absolute;margin-left:0;margin-top:246.6pt;width:483.85pt;height:.05pt;z-index:251681792;visibility:visible;mso-wrap-style:square;mso-wrap-distance-left:9pt;mso-wrap-distance-top:0;mso-wrap-distance-right:9pt;mso-wrap-distance-bottom:0;mso-position-horizontal:absolute;mso-position-horizontal-relative:text;mso-position-vertical:absolute;mso-position-vertical-relative:text;v-text-anchor:top" o:gfxdata="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" stroked="f">
                 <v:textbox style="mso-fit-shape-to-text:t" inset="0,0,0,0">
                   <w:txbxContent>
                     <w:p>
@@ -381,7 +373,7 @@
                           <w:sz w:val="20"/>
                           <w:szCs w:val="20"/>
                         </w:rPr>
-                        <w:t>[insert caption here]</w:t>
+                        <w:t xml:space="preserve">Plot of the experimentally and theoretically calculated surface temperature on the y-axis in kelvin versus non dimensional length on the x-axis. The blue circles represent measured surface temperature values on the top of the plate, red squares represent measured surface temperature values on the bottom of the plate, the solid black line represents theoretical surface temperatures on the top of the plate only accounting for convection, and the dashed black line represents theoretical surface temperatures on the top of the plate accounting for convection and radiation. </w:t>
                       </w:r>
                     </w:p>
                   </w:txbxContent>
@@ -399,7 +391,7 @@
         <mc:AlternateContent>
           <mc:Choice Requires="wps">
             <w:drawing>
-              <wp:anchor distT="0" distB="0" distL="114300" distR="114300" simplePos="0" relativeHeight="251669504" behindDoc="0" locked="0" layoutInCell="1" allowOverlap="1" wp14:anchorId="30EDA213" wp14:editId="2E7E5DC0">
+              <wp:anchor distT="0" distB="0" distL="114300" distR="114300" simplePos="0" relativeHeight="251669504" behindDoc="0" locked="0" layoutInCell="1" allowOverlap="1" wp14:anchorId="30EDA213" wp14:editId="77305308">
                 <wp:simplePos x="0" y="0"/>
                 <wp:positionH relativeFrom="column">
                   <wp:posOffset>0</wp:posOffset>
@@ -408,7 +400,7 @@
                   <wp:posOffset>-635</wp:posOffset>
                 </wp:positionV>
                 <wp:extent cx="6145078" cy="3075709"/>
-                <wp:effectExtent l="0" t="0" r="14605" b="10795"/>
+                <wp:effectExtent l="0" t="0" r="27305" b="10795"/>
                 <wp:wrapNone/>
                 <wp:docPr id="13" name="Text Box 13"/>
                 <wp:cNvGraphicFramePr/>
@@ -446,9 +438,44 @@
                             </w:pPr>
                             <w:r>
                               <w:rPr>
+                                <w:noProof/>
                                 <w:color w:val="FF0000"/>
                               </w:rPr>
-                              <w:t>[copy and paste your figure 1a here]</w:t>
+                              <w:drawing>
+                                <wp:inline distT="0" distB="0" distL="0" distR="0" wp14:anchorId="2557B008" wp14:editId="0BF2B8D0">
+                                  <wp:extent cx="5955665" cy="2962275"/>
+                                  <wp:effectExtent l="0" t="0" r="6985" b="9525"/>
+                                  <wp:docPr id="878676042" name="Picture 13" descr="A graph of a person&#10;&#10;Description automatically generated"/>
+                                  <wp:cNvGraphicFramePr>
+                                    <a:graphicFrameLocks xmlns:a="http://schemas.openxmlformats.org/drawingml/2006/main" noChangeAspect="1"/>
+                                  </wp:cNvGraphicFramePr>
+                                  <a:graphic xmlns:a="http://schemas.openxmlformats.org/drawingml/2006/main">
+                                    <a:graphicData uri="http://schemas.openxmlformats.org/drawingml/2006/picture">
+                                      <pic:pic xmlns:pic="http://schemas.openxmlformats.org/drawingml/2006/picture">
+                                        <pic:nvPicPr>
+                                          <pic:cNvPr id="878676042" name="Picture 13" descr="A graph of a person&#10;&#10;Description automatically generated"/>
+                                          <pic:cNvPicPr/>
+                                        </pic:nvPicPr>
+                                        <pic:blipFill>
+                                          <a:blip r:embed="rId7"/>
+                                          <a:stretch>
+                                            <a:fillRect/>
+                                          </a:stretch>
+                                        </pic:blipFill>
+                                        <pic:spPr>
+                                          <a:xfrm>
+                                            <a:off x="0" y="0"/>
+                                            <a:ext cx="5955665" cy="2962275"/>
+                                          </a:xfrm>
+                                          <a:prstGeom prst="rect">
+                                            <a:avLst/>
+                                          </a:prstGeom>
+                                        </pic:spPr>
+                                      </pic:pic>
+                                    </a:graphicData>
+                                  </a:graphic>
+                                </wp:inline>
+                              </w:drawing>
                             </w:r>
                           </w:p>
                         </w:txbxContent>
@@ -470,7 +497,7 @@
           </mc:Choice>
           <mc:Fallback>
             <w:pict>
-              <v:shape w14:anchorId="30EDA213" id="Text Box 13" o:spid="_x0000_s1027" type="#_x0000_t202" style="position:absolute;margin-left:0;margin-top:-.05pt;width:483.85pt;height:242.2pt;z-index:251669504;visibility:visible;mso-wrap-style:square;mso-height-percent:0;mso-wrap-distance-left:9pt;mso-wrap-distance-top:0;mso-wrap-distance-right:9pt;mso-wrap-distance-bottom:0;mso-position-horizontal:absolute;mso-position-horizontal-relative:text;mso-position-vertical:absolute;mso-position-vertical-relative:text;mso-height-percent:0;mso-height-relative:margin;v-text-anchor:top" o:gfxdata="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" fillcolor="white [3201]" strokecolor="#7f7f7f [1612]" strokeweight=".5pt">
+              <v:shape w14:anchorId="30EDA213" id="Text Box 13" o:spid="_x0000_s1027" type="#_x0000_t202" style="position:absolute;margin-left:0;margin-top:-.05pt;width:483.85pt;height:242.2pt;z-index:251669504;visibility:visible;mso-wrap-style:square;mso-height-percent:0;mso-wrap-distance-left:9pt;mso-wrap-distance-top:0;mso-wrap-distance-right:9pt;mso-wrap-distance-bottom:0;mso-position-horizontal:absolute;mso-position-horizontal-relative:text;mso-position-vertical:absolute;mso-position-vertical-relative:text;mso-height-percent:0;mso-height-relative:margin;v-text-anchor:top" o:gfxdata="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" fillcolor="white [3201]" strokecolor="#7f7f7f [1612]" strokeweight=".5pt">
                 <v:textbox>
                   <w:txbxContent>
                     <w:p>
@@ -482,9 +509,44 @@
                       </w:pPr>
                       <w:r>
                         <w:rPr>
+                          <w:noProof/>
                           <w:color w:val="FF0000"/>
                         </w:rPr>
-                        <w:t>[copy and paste your figure 1a here]</w:t>
+                        <w:drawing>
+                          <wp:inline distT="0" distB="0" distL="0" distR="0" wp14:anchorId="2557B008" wp14:editId="0BF2B8D0">
+                            <wp:extent cx="5955665" cy="2962275"/>
+                            <wp:effectExtent l="0" t="0" r="6985" b="9525"/>
+                            <wp:docPr id="878676042" name="Picture 13" descr="A graph of a person&#10;&#10;Description automatically generated"/>
+                            <wp:cNvGraphicFramePr>
+                              <a:graphicFrameLocks xmlns:a="http://schemas.openxmlformats.org/drawingml/2006/main" noChangeAspect="1"/>
+                            </wp:cNvGraphicFramePr>
+                            <a:graphic xmlns:a="http://schemas.openxmlformats.org/drawingml/2006/main">
+                              <a:graphicData uri="http://schemas.openxmlformats.org/drawingml/2006/picture">
+                                <pic:pic xmlns:pic="http://schemas.openxmlformats.org/drawingml/2006/picture">
+                                  <pic:nvPicPr>
+                                    <pic:cNvPr id="878676042" name="Picture 13" descr="A graph of a person&#10;&#10;Description automatically generated"/>
+                                    <pic:cNvPicPr/>
+                                  </pic:nvPicPr>
+                                  <pic:blipFill>
+                                    <a:blip r:embed="rId7"/>
+                                    <a:stretch>
+                                      <a:fillRect/>
+                                    </a:stretch>
+                                  </pic:blipFill>
+                                  <pic:spPr>
+                                    <a:xfrm>
+                                      <a:off x="0" y="0"/>
+                                      <a:ext cx="5955665" cy="2962275"/>
+                                    </a:xfrm>
+                                    <a:prstGeom prst="rect">
+                                      <a:avLst/>
+                                    </a:prstGeom>
+                                  </pic:spPr>
+                                </pic:pic>
+                              </a:graphicData>
+                            </a:graphic>
+                          </wp:inline>
+                        </w:drawing>
                       </w:r>
                     </w:p>
                   </w:txbxContent>
@@ -494,20 +556,466 @@
           </mc:Fallback>
         </mc:AlternateContent>
       </w:r>
+    </w:p>
+    <w:p>
+      <w:pPr>
+        <w:rPr>
+          <w:color w:val="FF0000"/>
+        </w:rPr>
+      </w:pPr>
+    </w:p>
+    <w:p>
+      <w:pPr>
+        <w:rPr>
+          <w:color w:val="FF0000"/>
+        </w:rPr>
+      </w:pPr>
+    </w:p>
+    <w:p>
+      <w:pPr>
+        <w:rPr>
+          <w:color w:val="FF0000"/>
+        </w:rPr>
+      </w:pPr>
+    </w:p>
+    <w:p>
+      <w:pPr>
+        <w:rPr>
+          <w:color w:val="FF0000"/>
+        </w:rPr>
+      </w:pPr>
+    </w:p>
+    <w:p>
+      <w:pPr>
+        <w:rPr>
+          <w:color w:val="FF0000"/>
+        </w:rPr>
+      </w:pPr>
+    </w:p>
+    <w:p>
+      <w:pPr>
+        <w:rPr>
+          <w:color w:val="FF0000"/>
+        </w:rPr>
+      </w:pPr>
+    </w:p>
+    <w:p>
+      <w:pPr>
+        <w:rPr>
+          <w:color w:val="FF0000"/>
+        </w:rPr>
+      </w:pPr>
+    </w:p>
+    <w:p>
+      <w:pPr>
+        <w:rPr>
+          <w:color w:val="FF0000"/>
+        </w:rPr>
+      </w:pPr>
+    </w:p>
+    <w:p>
+      <w:pPr>
+        <w:rPr>
+          <w:color w:val="FF0000"/>
+        </w:rPr>
+      </w:pPr>
+    </w:p>
+    <w:p>
+      <w:pPr>
+        <w:rPr>
+          <w:color w:val="FF0000"/>
+        </w:rPr>
+      </w:pPr>
+    </w:p>
+    <w:p>
+      <w:pPr>
+        <w:rPr>
+          <w:color w:val="FF0000"/>
+        </w:rPr>
+      </w:pPr>
+    </w:p>
+    <w:p>
+      <w:pPr>
+        <w:rPr>
+          <w:color w:val="FF0000"/>
+        </w:rPr>
+      </w:pPr>
+    </w:p>
+    <w:p>
+      <w:pPr>
+        <w:rPr>
+          <w:color w:val="FF0000"/>
+        </w:rPr>
+      </w:pPr>
+    </w:p>
+    <w:p>
+      <w:pPr>
+        <w:rPr>
+          <w:color w:val="FF0000"/>
+        </w:rPr>
+      </w:pPr>
+    </w:p>
+    <w:p>
+      <w:pPr>
+        <w:rPr>
+          <w:color w:val="FF0000"/>
+        </w:rPr>
+      </w:pPr>
+    </w:p>
+    <w:p>
+      <w:pPr>
+        <w:rPr>
+          <w:color w:val="FF0000"/>
+        </w:rPr>
+      </w:pPr>
+    </w:p>
+    <w:p>
+      <w:pPr>
+        <w:rPr>
+          <w:color w:val="FF0000"/>
+        </w:rPr>
+      </w:pPr>
+    </w:p>
+    <w:p>
+      <w:pPr>
+        <w:rPr>
+          <w:color w:val="FF0000"/>
+        </w:rPr>
+      </w:pPr>
+    </w:p>
+    <w:p>
+      <w:pPr>
+        <w:rPr>
+          <w:color w:val="FF0000"/>
+        </w:rPr>
+      </w:pPr>
+    </w:p>
+    <w:p>
+      <w:pPr>
+        <w:rPr>
+          <w:color w:val="FF0000"/>
+        </w:rPr>
+      </w:pPr>
+    </w:p>
+    <w:p>
+      <w:pPr>
+        <w:rPr>
+          <w:color w:val="FF0000"/>
+        </w:rPr>
+      </w:pPr>
+    </w:p>
+    <w:p>
+      <w:pPr>
+        <w:rPr>
+          <w:color w:val="FF0000"/>
+        </w:rPr>
+      </w:pPr>
       <w:r>
         <w:rPr>
           <w:noProof/>
+          <w:color w:val="FF0000"/>
         </w:rPr>
         <mc:AlternateContent>
           <mc:Choice Requires="wps">
             <w:drawing>
-              <wp:anchor distT="0" distB="0" distL="114300" distR="114300" simplePos="0" relativeHeight="251679744" behindDoc="0" locked="0" layoutInCell="1" allowOverlap="1" wp14:anchorId="16668EBB" wp14:editId="5388AF8D">
+              <wp:anchor distT="0" distB="0" distL="114300" distR="114300" simplePos="0" relativeHeight="251655168" behindDoc="0" locked="0" layoutInCell="1" allowOverlap="1" wp14:anchorId="7A358C32" wp14:editId="0CCE607A">
                 <wp:simplePos x="0" y="0"/>
                 <wp:positionH relativeFrom="column">
-                  <wp:posOffset>41275</wp:posOffset>
+                  <wp:posOffset>33020</wp:posOffset>
                 </wp:positionH>
                 <wp:positionV relativeFrom="paragraph">
-                  <wp:posOffset>6860540</wp:posOffset>
+                  <wp:posOffset>92075</wp:posOffset>
+                </wp:positionV>
+                <wp:extent cx="6145078" cy="3075709"/>
+                <wp:effectExtent l="0" t="0" r="27305" b="10795"/>
+                <wp:wrapNone/>
+                <wp:docPr id="14" name="Text Box 14"/>
+                <wp:cNvGraphicFramePr/>
+                <a:graphic xmlns:a="http://schemas.openxmlformats.org/drawingml/2006/main">
+                  <a:graphicData uri="http://schemas.microsoft.com/office/word/2010/wordprocessingShape">
+                    <wps:wsp>
+                      <wps:cNvSpPr txBox="1"/>
+                      <wps:spPr>
+                        <a:xfrm>
+                          <a:off x="0" y="0"/>
+                          <a:ext cx="6145078" cy="3075709"/>
+                        </a:xfrm>
+                        <a:prstGeom prst="rect">
+                          <a:avLst/>
+                        </a:prstGeom>
+                        <a:solidFill>
+                          <a:schemeClr val="lt1"/>
+                        </a:solidFill>
+                        <a:ln w="6350">
+                          <a:solidFill>
+                            <a:schemeClr val="bg1">
+                              <a:lumMod val="50000"/>
+                            </a:schemeClr>
+                          </a:solidFill>
+                        </a:ln>
+                      </wps:spPr>
+                      <wps:txbx>
+                        <w:txbxContent>
+                          <w:p>
+                            <w:pPr>
+                              <w:jc w:val="center"/>
+                              <w:rPr>
+                                <w:color w:val="FF0000"/>
+                              </w:rPr>
+                            </w:pPr>
+                            <w:r>
+                              <w:rPr>
+                                <w:noProof/>
+                                <w:color w:val="FF0000"/>
+                              </w:rPr>
+                              <w:drawing>
+                                <wp:inline distT="0" distB="0" distL="0" distR="0" wp14:anchorId="52E34E51" wp14:editId="041F15DD">
+                                  <wp:extent cx="5955665" cy="2962275"/>
+                                  <wp:effectExtent l="0" t="0" r="6985" b="9525"/>
+                                  <wp:docPr id="33767147" name="Picture 14" descr="A graph with a line&#10;&#10;Description automatically generated with medium confidence"/>
+                                  <wp:cNvGraphicFramePr>
+                                    <a:graphicFrameLocks xmlns:a="http://schemas.openxmlformats.org/drawingml/2006/main" noChangeAspect="1"/>
+                                  </wp:cNvGraphicFramePr>
+                                  <a:graphic xmlns:a="http://schemas.openxmlformats.org/drawingml/2006/main">
+                                    <a:graphicData uri="http://schemas.openxmlformats.org/drawingml/2006/picture">
+                                      <pic:pic xmlns:pic="http://schemas.openxmlformats.org/drawingml/2006/picture">
+                                        <pic:nvPicPr>
+                                          <pic:cNvPr id="33767147" name="Picture 14" descr="A graph with a line&#10;&#10;Description automatically generated with medium confidence"/>
+                                          <pic:cNvPicPr/>
+                                        </pic:nvPicPr>
+                                        <pic:blipFill>
+                                          <a:blip r:embed="rId8"/>
+                                          <a:stretch>
+                                            <a:fillRect/>
+                                          </a:stretch>
+                                        </pic:blipFill>
+                                        <pic:spPr>
+                                          <a:xfrm>
+                                            <a:off x="0" y="0"/>
+                                            <a:ext cx="5955665" cy="2962275"/>
+                                          </a:xfrm>
+                                          <a:prstGeom prst="rect">
+                                            <a:avLst/>
+                                          </a:prstGeom>
+                                        </pic:spPr>
+                                      </pic:pic>
+                                    </a:graphicData>
+                                  </a:graphic>
+                                </wp:inline>
+                              </w:drawing>
+                            </w:r>
+                          </w:p>
+                        </w:txbxContent>
+                      </wps:txbx>
+                      <wps:bodyPr rot="0" spcFirstLastPara="0" vertOverflow="overflow" horzOverflow="overflow" vert="horz" wrap="square" lIns="91440" tIns="45720" rIns="91440" bIns="45720" numCol="1" spcCol="0" rtlCol="0" fromWordArt="0" anchor="t" anchorCtr="0" forceAA="0" compatLnSpc="1">
+                        <a:prstTxWarp prst="textNoShape">
+                          <a:avLst/>
+                        </a:prstTxWarp>
+                        <a:noAutofit/>
+                      </wps:bodyPr>
+                    </wps:wsp>
+                  </a:graphicData>
+                </a:graphic>
+                <wp14:sizeRelV relativeFrom="margin">
+                  <wp14:pctHeight>0</wp14:pctHeight>
+                </wp14:sizeRelV>
+              </wp:anchor>
+            </w:drawing>
+          </mc:Choice>
+          <mc:Fallback>
+            <w:pict>
+              <v:shape w14:anchorId="7A358C32" id="Text Box 14" o:spid="_x0000_s1028" type="#_x0000_t202" style="position:absolute;margin-left:2.6pt;margin-top:7.25pt;width:483.85pt;height:242.2pt;z-index:251655168;visibility:visible;mso-wrap-style:square;mso-height-percent:0;mso-wrap-distance-left:9pt;mso-wrap-distance-top:0;mso-wrap-distance-right:9pt;mso-wrap-distance-bottom:0;mso-position-horizontal:absolute;mso-position-horizontal-relative:text;mso-position-vertical:absolute;mso-position-vertical-relative:text;mso-height-percent:0;mso-height-relative:margin;v-text-anchor:top" o:gfxdata="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" fillcolor="white [3201]" strokecolor="#7f7f7f [1612]" strokeweight=".5pt">
+                <v:textbox>
+                  <w:txbxContent>
+                    <w:p>
+                      <w:pPr>
+                        <w:jc w:val="center"/>
+                        <w:rPr>
+                          <w:color w:val="FF0000"/>
+                        </w:rPr>
+                      </w:pPr>
+                      <w:r>
+                        <w:rPr>
+                          <w:noProof/>
+                          <w:color w:val="FF0000"/>
+                        </w:rPr>
+                        <w:drawing>
+                          <wp:inline distT="0" distB="0" distL="0" distR="0" wp14:anchorId="52E34E51" wp14:editId="041F15DD">
+                            <wp:extent cx="5955665" cy="2962275"/>
+                            <wp:effectExtent l="0" t="0" r="6985" b="9525"/>
+                            <wp:docPr id="33767147" name="Picture 14" descr="A graph with a line&#10;&#10;Description automatically generated with medium confidence"/>
+                            <wp:cNvGraphicFramePr>
+                              <a:graphicFrameLocks xmlns:a="http://schemas.openxmlformats.org/drawingml/2006/main" noChangeAspect="1"/>
+                            </wp:cNvGraphicFramePr>
+                            <a:graphic xmlns:a="http://schemas.openxmlformats.org/drawingml/2006/main">
+                              <a:graphicData uri="http://schemas.openxmlformats.org/drawingml/2006/picture">
+                                <pic:pic xmlns:pic="http://schemas.openxmlformats.org/drawingml/2006/picture">
+                                  <pic:nvPicPr>
+                                    <pic:cNvPr id="33767147" name="Picture 14" descr="A graph with a line&#10;&#10;Description automatically generated with medium confidence"/>
+                                    <pic:cNvPicPr/>
+                                  </pic:nvPicPr>
+                                  <pic:blipFill>
+                                    <a:blip r:embed="rId8"/>
+                                    <a:stretch>
+                                      <a:fillRect/>
+                                    </a:stretch>
+                                  </pic:blipFill>
+                                  <pic:spPr>
+                                    <a:xfrm>
+                                      <a:off x="0" y="0"/>
+                                      <a:ext cx="5955665" cy="2962275"/>
+                                    </a:xfrm>
+                                    <a:prstGeom prst="rect">
+                                      <a:avLst/>
+                                    </a:prstGeom>
+                                  </pic:spPr>
+                                </pic:pic>
+                              </a:graphicData>
+                            </a:graphic>
+                          </wp:inline>
+                        </w:drawing>
+                      </w:r>
+                    </w:p>
+                  </w:txbxContent>
+                </v:textbox>
+              </v:shape>
+            </w:pict>
+          </mc:Fallback>
+        </mc:AlternateContent>
+      </w:r>
+    </w:p>
+    <w:p>
+      <w:pPr>
+        <w:rPr>
+          <w:color w:val="FF0000"/>
+        </w:rPr>
+      </w:pPr>
+    </w:p>
+    <w:p>
+      <w:pPr>
+        <w:rPr>
+          <w:color w:val="FF0000"/>
+        </w:rPr>
+      </w:pPr>
+    </w:p>
+    <w:p>
+      <w:pPr>
+        <w:rPr>
+          <w:color w:val="FF0000"/>
+        </w:rPr>
+      </w:pPr>
+    </w:p>
+    <w:p>
+      <w:pPr>
+        <w:rPr>
+          <w:color w:val="FF0000"/>
+        </w:rPr>
+      </w:pPr>
+    </w:p>
+    <w:p>
+      <w:pPr>
+        <w:rPr>
+          <w:color w:val="FF0000"/>
+        </w:rPr>
+      </w:pPr>
+    </w:p>
+    <w:p>
+      <w:pPr>
+        <w:rPr>
+          <w:color w:val="FF0000"/>
+        </w:rPr>
+      </w:pPr>
+    </w:p>
+    <w:p>
+      <w:pPr>
+        <w:rPr>
+          <w:color w:val="FF0000"/>
+        </w:rPr>
+      </w:pPr>
+    </w:p>
+    <w:p>
+      <w:pPr>
+        <w:rPr>
+          <w:color w:val="FF0000"/>
+        </w:rPr>
+      </w:pPr>
+    </w:p>
+    <w:p>
+      <w:pPr>
+        <w:rPr>
+          <w:color w:val="FF0000"/>
+        </w:rPr>
+      </w:pPr>
+    </w:p>
+    <w:p>
+      <w:pPr>
+        <w:rPr>
+          <w:color w:val="FF0000"/>
+        </w:rPr>
+      </w:pPr>
+    </w:p>
+    <w:p>
+      <w:pPr>
+        <w:rPr>
+          <w:color w:val="FF0000"/>
+        </w:rPr>
+      </w:pPr>
+    </w:p>
+    <w:p>
+      <w:pPr>
+        <w:rPr>
+          <w:color w:val="FF0000"/>
+        </w:rPr>
+      </w:pPr>
+    </w:p>
+    <w:p>
+      <w:pPr>
+        <w:rPr>
+          <w:color w:val="FF0000"/>
+        </w:rPr>
+      </w:pPr>
+    </w:p>
+    <w:p>
+      <w:pPr>
+        <w:rPr>
+          <w:color w:val="FF0000"/>
+        </w:rPr>
+      </w:pPr>
+    </w:p>
+    <w:p>
+      <w:pPr>
+        <w:rPr>
+          <w:color w:val="FF0000"/>
+        </w:rPr>
+      </w:pPr>
+    </w:p>
+    <w:p>
+      <w:pPr>
+        <w:rPr>
+          <w:color w:val="FF0000"/>
+        </w:rPr>
+      </w:pPr>
+    </w:p>
+    <w:p>
+      <w:pPr>
+        <w:rPr>
+          <w:color w:val="FF0000"/>
+        </w:rPr>
+      </w:pPr>
+      <w:r>
+        <w:rPr>
+          <w:noProof/>
+        </w:rPr>
+        <mc:AlternateContent>
+          <mc:Choice Requires="wps">
+            <w:drawing>
+              <wp:anchor distT="0" distB="0" distL="114300" distR="114300" simplePos="0" relativeHeight="251657216" behindDoc="0" locked="0" layoutInCell="1" allowOverlap="1" wp14:anchorId="16668EBB" wp14:editId="2084FAC4">
+                <wp:simplePos x="0" y="0"/>
+                <wp:positionH relativeFrom="column">
+                  <wp:posOffset>22225</wp:posOffset>
+                </wp:positionH>
+                <wp:positionV relativeFrom="paragraph">
+                  <wp:posOffset>168910</wp:posOffset>
                 </wp:positionV>
                 <wp:extent cx="6144895" cy="635"/>
                 <wp:effectExtent l="0" t="0" r="1905" b="12065"/>
@@ -578,7 +1086,7 @@
                                 <w:sz w:val="20"/>
                                 <w:szCs w:val="20"/>
                               </w:rPr>
-                              <w:t>[insert caption here]</w:t>
+                              <w:t xml:space="preserve">Plot of experimental and theoretical local heat transfer coefficient on the y-axis in watts per square meter kelvin versus non dimensional length on the x-axis. The black line represents the theoretical local heat transfer coefficient while the black circles represent the experimental local heat transfer coefficient. </w:t>
                             </w:r>
                           </w:p>
                         </w:txbxContent>
@@ -597,7 +1105,7 @@
           </mc:Choice>
           <mc:Fallback>
             <w:pict>
-              <v:shape w14:anchorId="16668EBB" id="Text Box 18" o:spid="_x0000_s1028" type="#_x0000_t202" style="position:absolute;margin-left:3.25pt;margin-top:540.2pt;width:483.85pt;height:.05pt;z-index:251679744;visibility:visible;mso-wrap-style:square;mso-wrap-distance-left:9pt;mso-wrap-distance-top:0;mso-wrap-distance-right:9pt;mso-wrap-distance-bottom:0;mso-position-horizontal:absolute;mso-position-horizontal-relative:text;mso-position-vertical:absolute;mso-position-vertical-relative:text;v-text-anchor:top" o:gfxdata="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" stroked="f">
+              <v:shape w14:anchorId="16668EBB" id="Text Box 18" o:spid="_x0000_s1029" type="#_x0000_t202" style="position:absolute;margin-left:1.75pt;margin-top:13.3pt;width:483.85pt;height:.05pt;z-index:251657216;visibility:visible;mso-wrap-style:square;mso-wrap-distance-left:9pt;mso-wrap-distance-top:0;mso-wrap-distance-right:9pt;mso-wrap-distance-bottom:0;mso-position-horizontal:absolute;mso-position-horizontal-relative:text;mso-position-vertical:absolute;mso-position-vertical-relative:text;v-text-anchor:top" o:gfxdata="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" stroked="f">
                 <v:textbox style="mso-fit-shape-to-text:t" inset="0,0,0,0">
                   <w:txbxContent>
                     <w:p>
@@ -643,7 +1151,7 @@
                           <w:sz w:val="20"/>
                           <w:szCs w:val="20"/>
                         </w:rPr>
-                        <w:t>[insert caption here]</w:t>
+                        <w:t xml:space="preserve">Plot of experimental and theoretical local heat transfer coefficient on the y-axis in watts per square meter kelvin versus non dimensional length on the x-axis. The black line represents the theoretical local heat transfer coefficient while the black circles represent the experimental local heat transfer coefficient. </w:t>
                       </w:r>
                     </w:p>
                   </w:txbxContent>
@@ -653,26 +1161,55 @@
           </mc:Fallback>
         </mc:AlternateContent>
       </w:r>
+    </w:p>
+    <w:p>
+      <w:pPr>
+        <w:rPr>
+          <w:color w:val="FF0000"/>
+        </w:rPr>
+      </w:pPr>
+    </w:p>
+    <w:p>
+      <w:pPr>
+        <w:rPr>
+          <w:color w:val="FF0000"/>
+        </w:rPr>
+      </w:pPr>
+    </w:p>
+    <w:p>
+      <w:pPr>
+        <w:rPr>
+          <w:color w:val="FF0000"/>
+        </w:rPr>
+      </w:pPr>
+    </w:p>
+    <w:p>
+      <w:pPr>
+        <w:rPr>
+          <w:color w:val="FF0000"/>
+        </w:rPr>
+      </w:pPr>
       <w:r>
         <w:rPr>
           <w:noProof/>
           <w:color w:val="FF0000"/>
         </w:rPr>
+        <w:lastRenderedPageBreak/>
         <mc:AlternateContent>
           <mc:Choice Requires="wps">
             <w:drawing>
-              <wp:anchor distT="0" distB="0" distL="114300" distR="114300" simplePos="0" relativeHeight="251670528" behindDoc="0" locked="0" layoutInCell="1" allowOverlap="1" wp14:anchorId="7A358C32" wp14:editId="40DF6392">
+              <wp:anchor distT="0" distB="0" distL="114300" distR="114300" simplePos="0" relativeHeight="251663360" behindDoc="0" locked="0" layoutInCell="1" allowOverlap="1" wp14:anchorId="17D4B2F1" wp14:editId="2AA3D0EE">
                 <wp:simplePos x="0" y="0"/>
                 <wp:positionH relativeFrom="column">
-                  <wp:posOffset>41275</wp:posOffset>
+                  <wp:posOffset>0</wp:posOffset>
                 </wp:positionH>
                 <wp:positionV relativeFrom="paragraph">
-                  <wp:posOffset>3728085</wp:posOffset>
+                  <wp:posOffset>4495801</wp:posOffset>
                 </wp:positionV>
-                <wp:extent cx="6145078" cy="3075709"/>
-                <wp:effectExtent l="0" t="0" r="14605" b="10795"/>
+                <wp:extent cx="6145078" cy="1028700"/>
+                <wp:effectExtent l="0" t="0" r="27305" b="19050"/>
                 <wp:wrapNone/>
-                <wp:docPr id="14" name="Text Box 14"/>
+                <wp:docPr id="1915723643" name="Text Box 1915723643"/>
                 <wp:cNvGraphicFramePr/>
                 <a:graphic xmlns:a="http://schemas.openxmlformats.org/drawingml/2006/main">
                   <a:graphicData uri="http://schemas.microsoft.com/office/word/2010/wordprocessingShape">
@@ -681,7 +1218,7 @@
                       <wps:spPr>
                         <a:xfrm>
                           <a:off x="0" y="0"/>
-                          <a:ext cx="6145078" cy="3075709"/>
+                          <a:ext cx="6145078" cy="1028700"/>
                         </a:xfrm>
                         <a:prstGeom prst="rect">
                           <a:avLst/>
@@ -699,6 +1236,333 @@
                       </wps:spPr>
                       <wps:txbx>
                         <w:txbxContent>
+                          <w:tbl>
+                            <w:tblPr>
+                              <w:tblStyle w:val="TableGrid"/>
+                              <w:tblW w:w="0" w:type="auto"/>
+                              <w:tblLook w:val="04A0" w:firstRow="1" w:lastRow="0" w:firstColumn="1" w:lastColumn="0" w:noHBand="0" w:noVBand="1"/>
+                            </w:tblPr>
+                            <w:tblGrid>
+                              <w:gridCol w:w="2348"/>
+                              <w:gridCol w:w="2348"/>
+                              <w:gridCol w:w="2349"/>
+                              <w:gridCol w:w="2349"/>
+                            </w:tblGrid>
+                            <w:tr>
+                              <w:tc>
+                                <w:tcPr>
+                                  <w:tcW w:w="2348" w:type="dxa"/>
+                                </w:tcPr>
+                                <w:p>
+                                  <w:pPr>
+                                    <w:jc w:val="center"/>
+                                    <w:rPr>
+                                      <w:color w:val="FF0000"/>
+                                    </w:rPr>
+                                  </w:pPr>
+                                </w:p>
+                              </w:tc>
+                              <w:tc>
+                                <w:tcPr>
+                                  <w:tcW w:w="2348" w:type="dxa"/>
+                                </w:tcPr>
+                                <w:p>
+                                  <w:pPr>
+                                    <w:jc w:val="center"/>
+                                  </w:pPr>
+                                  <m:oMathPara>
+                                    <m:oMath>
+                                      <m:sSub>
+                                        <m:sSubPr>
+                                          <m:ctrlPr>
+                                            <w:rPr>
+                                              <w:rFonts w:ascii="Cambria Math" w:hAnsi="Cambria Math"/>
+                                              <w:i/>
+                                            </w:rPr>
+                                          </m:ctrlPr>
+                                        </m:sSubPr>
+                                        <m:e>
+                                          <m:acc>
+                                            <m:accPr>
+                                              <m:chr m:val="̅"/>
+                                              <m:ctrlPr>
+                                                <w:rPr>
+                                                  <w:rFonts w:ascii="Cambria Math" w:hAnsi="Cambria Math"/>
+                                                  <w:i/>
+                                                </w:rPr>
+                                              </m:ctrlPr>
+                                            </m:accPr>
+                                            <m:e>
+                                              <m:r>
+                                                <w:rPr>
+                                                  <w:rFonts w:ascii="Cambria Math" w:hAnsi="Cambria Math"/>
+                                                </w:rPr>
+                                                <m:t>Nu</m:t>
+                                              </m:r>
+                                            </m:e>
+                                          </m:acc>
+                                        </m:e>
+                                        <m:sub>
+                                          <m:r>
+                                            <w:rPr>
+                                              <w:rFonts w:ascii="Cambria Math" w:hAnsi="Cambria Math"/>
+                                            </w:rPr>
+                                            <m:t>L</m:t>
+                                          </m:r>
+                                        </m:sub>
+                                      </m:sSub>
+                                    </m:oMath>
+                                  </m:oMathPara>
+                                </w:p>
+                              </w:tc>
+                              <w:tc>
+                                <w:tcPr>
+                                  <w:tcW w:w="2349" w:type="dxa"/>
+                                </w:tcPr>
+                                <w:p>
+                                  <w:pPr>
+                                    <w:jc w:val="center"/>
+                                  </w:pPr>
+                                  <m:oMathPara>
+                                    <m:oMath>
+                                      <m:sSub>
+                                        <m:sSubPr>
+                                          <m:ctrlPr>
+                                            <w:rPr>
+                                              <w:rFonts w:ascii="Cambria Math" w:hAnsi="Cambria Math"/>
+                                              <w:i/>
+                                            </w:rPr>
+                                          </m:ctrlPr>
+                                        </m:sSubPr>
+                                        <m:e>
+                                          <m:acc>
+                                            <m:accPr>
+                                              <m:chr m:val="̅"/>
+                                              <m:ctrlPr>
+                                                <w:rPr>
+                                                  <w:rFonts w:ascii="Cambria Math" w:hAnsi="Cambria Math"/>
+                                                  <w:i/>
+                                                </w:rPr>
+                                              </m:ctrlPr>
+                                            </m:accPr>
+                                            <m:e>
+                                              <m:r>
+                                                <w:rPr>
+                                                  <w:rFonts w:ascii="Cambria Math" w:hAnsi="Cambria Math"/>
+                                                </w:rPr>
+                                                <m:t>h</m:t>
+                                              </m:r>
+                                            </m:e>
+                                          </m:acc>
+                                        </m:e>
+                                        <m:sub>
+                                          <m:r>
+                                            <w:rPr>
+                                              <w:rFonts w:ascii="Cambria Math" w:hAnsi="Cambria Math"/>
+                                            </w:rPr>
+                                            <m:t>L</m:t>
+                                          </m:r>
+                                        </m:sub>
+                                      </m:sSub>
+                                    </m:oMath>
+                                  </m:oMathPara>
+                                </w:p>
+                                <w:p>
+                                  <w:pPr>
+                                    <w:jc w:val="center"/>
+                                  </w:pPr>
+                                  <w:r>
+                                    <w:t>(W/m</w:t>
+                                  </w:r>
+                                  <w:r>
+                                    <w:rPr>
+                                      <w:vertAlign w:val="superscript"/>
+                                    </w:rPr>
+                                    <w:t>2</w:t>
+                                  </w:r>
+                                  <w:r>
+                                    <w:t>K)</w:t>
+                                  </w:r>
+                                </w:p>
+                              </w:tc>
+                              <w:tc>
+                                <w:tcPr>
+                                  <w:tcW w:w="2349" w:type="dxa"/>
+                                </w:tcPr>
+                                <w:p>
+                                  <w:pPr>
+                                    <w:jc w:val="center"/>
+                                    <w:rPr>
+                                      <w:vertAlign w:val="subscript"/>
+                                    </w:rPr>
+                                  </w:pPr>
+                                  <w:proofErr w:type="spellStart"/>
+                                  <w:r>
+                                    <w:t>q</w:t>
+                                  </w:r>
+                                  <w:r>
+                                    <w:rPr>
+                                      <w:vertAlign w:val="subscript"/>
+                                    </w:rPr>
+                                    <w:t>s</w:t>
+                                  </w:r>
+                                  <w:proofErr w:type="spellEnd"/>
+                                </w:p>
+                                <w:p>
+                                  <w:pPr>
+                                    <w:jc w:val="center"/>
+                                  </w:pPr>
+                                  <w:r>
+                                    <w:t>(W)</w:t>
+                                  </w:r>
+                                </w:p>
+                              </w:tc>
+                            </w:tr>
+                            <w:tr>
+                              <w:tc>
+                                <w:tcPr>
+                                  <w:tcW w:w="2348" w:type="dxa"/>
+                                </w:tcPr>
+                                <w:p>
+                                  <w:pPr>
+                                    <w:jc w:val="center"/>
+                                  </w:pPr>
+                                  <w:r>
+                                    <w:t>Measured</w:t>
+                                  </w:r>
+                                </w:p>
+                              </w:tc>
+                              <w:tc>
+                                <w:tcPr>
+                                  <w:tcW w:w="2348" w:type="dxa"/>
+                                </w:tcPr>
+                                <w:p>
+                                  <w:pPr>
+                                    <w:jc w:val="center"/>
+                                    <w:rPr>
+                                      <w:color w:val="FF0000"/>
+                                    </w:rPr>
+                                  </w:pPr>
+                                  <w:r>
+                                    <w:rPr>
+                                      <w:color w:val="FF0000"/>
+                                    </w:rPr>
+                                    <w:t>340.89</w:t>
+                                  </w:r>
+                                </w:p>
+                              </w:tc>
+                              <w:tc>
+                                <w:tcPr>
+                                  <w:tcW w:w="2349" w:type="dxa"/>
+                                </w:tcPr>
+                                <w:p>
+                                  <w:pPr>
+                                    <w:jc w:val="center"/>
+                                    <w:rPr>
+                                      <w:color w:val="FF0000"/>
+                                    </w:rPr>
+                                  </w:pPr>
+                                  <w:r>
+                                    <w:rPr>
+                                      <w:color w:val="FF0000"/>
+                                    </w:rPr>
+                                    <w:t>38.37</w:t>
+                                  </w:r>
+                                </w:p>
+                              </w:tc>
+                              <w:tc>
+                                <w:tcPr>
+                                  <w:tcW w:w="2349" w:type="dxa"/>
+                                </w:tcPr>
+                                <w:p>
+                                  <w:pPr>
+                                    <w:jc w:val="center"/>
+                                    <w:rPr>
+                                      <w:color w:val="FF0000"/>
+                                    </w:rPr>
+                                  </w:pPr>
+                                  <w:r>
+                                    <w:rPr>
+                                      <w:color w:val="FF0000"/>
+                                    </w:rPr>
+                                    <w:t>10.199</w:t>
+                                  </w:r>
+                                </w:p>
+                              </w:tc>
+                            </w:tr>
+                            <w:tr>
+                              <w:tc>
+                                <w:tcPr>
+                                  <w:tcW w:w="2348" w:type="dxa"/>
+                                </w:tcPr>
+                                <w:p>
+                                  <w:pPr>
+                                    <w:jc w:val="center"/>
+                                  </w:pPr>
+                                  <w:r>
+                                    <w:t>Theoretical</w:t>
+                                  </w:r>
+                                </w:p>
+                              </w:tc>
+                              <w:tc>
+                                <w:tcPr>
+                                  <w:tcW w:w="2348" w:type="dxa"/>
+                                </w:tcPr>
+                                <w:p>
+                                  <w:pPr>
+                                    <w:jc w:val="center"/>
+                                    <w:rPr>
+                                      <w:color w:val="FF0000"/>
+                                    </w:rPr>
+                                  </w:pPr>
+                                  <w:r>
+                                    <w:rPr>
+                                      <w:color w:val="FF0000"/>
+                                    </w:rPr>
+                                    <w:t>243.67</w:t>
+                                  </w:r>
+                                </w:p>
+                              </w:tc>
+                              <w:tc>
+                                <w:tcPr>
+                                  <w:tcW w:w="2349" w:type="dxa"/>
+                                </w:tcPr>
+                                <w:p>
+                                  <w:pPr>
+                                    <w:jc w:val="center"/>
+                                    <w:rPr>
+                                      <w:color w:val="FF0000"/>
+                                    </w:rPr>
+                                  </w:pPr>
+                                  <w:r>
+                                    <w:rPr>
+                                      <w:color w:val="FF0000"/>
+                                    </w:rPr>
+                                    <w:t>27.43</w:t>
+                                  </w:r>
+                                </w:p>
+                              </w:tc>
+                              <w:tc>
+                                <w:tcPr>
+                                  <w:tcW w:w="2349" w:type="dxa"/>
+                                </w:tcPr>
+                                <w:p>
+                                  <w:pPr>
+                                    <w:jc w:val="center"/>
+                                    <w:rPr>
+                                      <w:color w:val="FF0000"/>
+                                    </w:rPr>
+                                  </w:pPr>
+                                  <w:r>
+                                    <w:rPr>
+                                      <w:color w:val="FF0000"/>
+                                    </w:rPr>
+                                    <w:t>4.026</w:t>
+                                  </w:r>
+                                </w:p>
+                              </w:tc>
+                            </w:tr>
+                          </w:tbl>
                           <w:p>
                             <w:pPr>
                               <w:jc w:val="center"/>
@@ -706,32 +1570,6 @@
                                 <w:color w:val="FF0000"/>
                               </w:rPr>
                             </w:pPr>
-                            <w:r>
-                              <w:rPr>
-                                <w:color w:val="FF0000"/>
-                              </w:rPr>
-                              <w:t xml:space="preserve">[copy and paste your figure 1b </w:t>
-                            </w:r>
-                            <w:proofErr w:type="gramStart"/>
-                            <w:r>
-                              <w:rPr>
-                                <w:color w:val="FF0000"/>
-                              </w:rPr>
-                              <w:t>here</w:t>
-                            </w:r>
-                            <w:r>
-                              <w:rPr>
-                                <w:color w:val="FF0000"/>
-                              </w:rPr>
-                              <w:t xml:space="preserve"> </w:t>
-                            </w:r>
-                            <w:r>
-                              <w:rPr>
-                                <w:color w:val="FF0000"/>
-                              </w:rPr>
-                              <w:t>]</w:t>
-                            </w:r>
-                            <w:proofErr w:type="gramEnd"/>
                           </w:p>
                         </w:txbxContent>
                       </wps:txbx>
@@ -752,9 +1590,336 @@
           </mc:Choice>
           <mc:Fallback>
             <w:pict>
-              <v:shape w14:anchorId="7A358C32" id="Text Box 14" o:spid="_x0000_s1029" type="#_x0000_t202" style="position:absolute;margin-left:3.25pt;margin-top:293.55pt;width:483.85pt;height:242.2pt;z-index:251670528;visibility:visible;mso-wrap-style:square;mso-height-percent:0;mso-wrap-distance-left:9pt;mso-wrap-distance-top:0;mso-wrap-distance-right:9pt;mso-wrap-distance-bottom:0;mso-position-horizontal:absolute;mso-position-horizontal-relative:text;mso-position-vertical:absolute;mso-position-vertical-relative:text;mso-height-percent:0;mso-height-relative:margin;v-text-anchor:top" o:gfxdata="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" fillcolor="white [3201]" strokecolor="#7f7f7f [1612]" strokeweight=".5pt">
+              <v:shape w14:anchorId="17D4B2F1" id="Text Box 1915723643" o:spid="_x0000_s1030" type="#_x0000_t202" style="position:absolute;margin-left:0;margin-top:354pt;width:483.85pt;height:81pt;z-index:251663360;visibility:visible;mso-wrap-style:square;mso-height-percent:0;mso-wrap-distance-left:9pt;mso-wrap-distance-top:0;mso-wrap-distance-right:9pt;mso-wrap-distance-bottom:0;mso-position-horizontal:absolute;mso-position-horizontal-relative:text;mso-position-vertical:absolute;mso-position-vertical-relative:text;mso-height-percent:0;mso-height-relative:margin;v-text-anchor:top" o:gfxdata="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" fillcolor="white [3201]" strokecolor="#7f7f7f [1612]" strokeweight=".5pt">
                 <v:textbox>
                   <w:txbxContent>
+                    <w:tbl>
+                      <w:tblPr>
+                        <w:tblStyle w:val="TableGrid"/>
+                        <w:tblW w:w="0" w:type="auto"/>
+                        <w:tblLook w:val="04A0" w:firstRow="1" w:lastRow="0" w:firstColumn="1" w:lastColumn="0" w:noHBand="0" w:noVBand="1"/>
+                      </w:tblPr>
+                      <w:tblGrid>
+                        <w:gridCol w:w="2348"/>
+                        <w:gridCol w:w="2348"/>
+                        <w:gridCol w:w="2349"/>
+                        <w:gridCol w:w="2349"/>
+                      </w:tblGrid>
+                      <w:tr>
+                        <w:tc>
+                          <w:tcPr>
+                            <w:tcW w:w="2348" w:type="dxa"/>
+                          </w:tcPr>
+                          <w:p>
+                            <w:pPr>
+                              <w:jc w:val="center"/>
+                              <w:rPr>
+                                <w:color w:val="FF0000"/>
+                              </w:rPr>
+                            </w:pPr>
+                          </w:p>
+                        </w:tc>
+                        <w:tc>
+                          <w:tcPr>
+                            <w:tcW w:w="2348" w:type="dxa"/>
+                          </w:tcPr>
+                          <w:p>
+                            <w:pPr>
+                              <w:jc w:val="center"/>
+                            </w:pPr>
+                            <m:oMathPara>
+                              <m:oMath>
+                                <m:sSub>
+                                  <m:sSubPr>
+                                    <m:ctrlPr>
+                                      <w:rPr>
+                                        <w:rFonts w:ascii="Cambria Math" w:hAnsi="Cambria Math"/>
+                                        <w:i/>
+                                      </w:rPr>
+                                    </m:ctrlPr>
+                                  </m:sSubPr>
+                                  <m:e>
+                                    <m:acc>
+                                      <m:accPr>
+                                        <m:chr m:val="̅"/>
+                                        <m:ctrlPr>
+                                          <w:rPr>
+                                            <w:rFonts w:ascii="Cambria Math" w:hAnsi="Cambria Math"/>
+                                            <w:i/>
+                                          </w:rPr>
+                                        </m:ctrlPr>
+                                      </m:accPr>
+                                      <m:e>
+                                        <m:r>
+                                          <w:rPr>
+                                            <w:rFonts w:ascii="Cambria Math" w:hAnsi="Cambria Math"/>
+                                          </w:rPr>
+                                          <m:t>Nu</m:t>
+                                        </m:r>
+                                      </m:e>
+                                    </m:acc>
+                                  </m:e>
+                                  <m:sub>
+                                    <m:r>
+                                      <w:rPr>
+                                        <w:rFonts w:ascii="Cambria Math" w:hAnsi="Cambria Math"/>
+                                      </w:rPr>
+                                      <m:t>L</m:t>
+                                    </m:r>
+                                  </m:sub>
+                                </m:sSub>
+                              </m:oMath>
+                            </m:oMathPara>
+                          </w:p>
+                        </w:tc>
+                        <w:tc>
+                          <w:tcPr>
+                            <w:tcW w:w="2349" w:type="dxa"/>
+                          </w:tcPr>
+                          <w:p>
+                            <w:pPr>
+                              <w:jc w:val="center"/>
+                            </w:pPr>
+                            <m:oMathPara>
+                              <m:oMath>
+                                <m:sSub>
+                                  <m:sSubPr>
+                                    <m:ctrlPr>
+                                      <w:rPr>
+                                        <w:rFonts w:ascii="Cambria Math" w:hAnsi="Cambria Math"/>
+                                        <w:i/>
+                                      </w:rPr>
+                                    </m:ctrlPr>
+                                  </m:sSubPr>
+                                  <m:e>
+                                    <m:acc>
+                                      <m:accPr>
+                                        <m:chr m:val="̅"/>
+                                        <m:ctrlPr>
+                                          <w:rPr>
+                                            <w:rFonts w:ascii="Cambria Math" w:hAnsi="Cambria Math"/>
+                                            <w:i/>
+                                          </w:rPr>
+                                        </m:ctrlPr>
+                                      </m:accPr>
+                                      <m:e>
+                                        <m:r>
+                                          <w:rPr>
+                                            <w:rFonts w:ascii="Cambria Math" w:hAnsi="Cambria Math"/>
+                                          </w:rPr>
+                                          <m:t>h</m:t>
+                                        </m:r>
+                                      </m:e>
+                                    </m:acc>
+                                  </m:e>
+                                  <m:sub>
+                                    <m:r>
+                                      <w:rPr>
+                                        <w:rFonts w:ascii="Cambria Math" w:hAnsi="Cambria Math"/>
+                                      </w:rPr>
+                                      <m:t>L</m:t>
+                                    </m:r>
+                                  </m:sub>
+                                </m:sSub>
+                              </m:oMath>
+                            </m:oMathPara>
+                          </w:p>
+                          <w:p>
+                            <w:pPr>
+                              <w:jc w:val="center"/>
+                            </w:pPr>
+                            <w:r>
+                              <w:t>(W/m</w:t>
+                            </w:r>
+                            <w:r>
+                              <w:rPr>
+                                <w:vertAlign w:val="superscript"/>
+                              </w:rPr>
+                              <w:t>2</w:t>
+                            </w:r>
+                            <w:r>
+                              <w:t>K)</w:t>
+                            </w:r>
+                          </w:p>
+                        </w:tc>
+                        <w:tc>
+                          <w:tcPr>
+                            <w:tcW w:w="2349" w:type="dxa"/>
+                          </w:tcPr>
+                          <w:p>
+                            <w:pPr>
+                              <w:jc w:val="center"/>
+                              <w:rPr>
+                                <w:vertAlign w:val="subscript"/>
+                              </w:rPr>
+                            </w:pPr>
+                            <w:proofErr w:type="spellStart"/>
+                            <w:r>
+                              <w:t>q</w:t>
+                            </w:r>
+                            <w:r>
+                              <w:rPr>
+                                <w:vertAlign w:val="subscript"/>
+                              </w:rPr>
+                              <w:t>s</w:t>
+                            </w:r>
+                            <w:proofErr w:type="spellEnd"/>
+                          </w:p>
+                          <w:p>
+                            <w:pPr>
+                              <w:jc w:val="center"/>
+                            </w:pPr>
+                            <w:r>
+                              <w:t>(W)</w:t>
+                            </w:r>
+                          </w:p>
+                        </w:tc>
+                      </w:tr>
+                      <w:tr>
+                        <w:tc>
+                          <w:tcPr>
+                            <w:tcW w:w="2348" w:type="dxa"/>
+                          </w:tcPr>
+                          <w:p>
+                            <w:pPr>
+                              <w:jc w:val="center"/>
+                            </w:pPr>
+                            <w:r>
+                              <w:t>Measured</w:t>
+                            </w:r>
+                          </w:p>
+                        </w:tc>
+                        <w:tc>
+                          <w:tcPr>
+                            <w:tcW w:w="2348" w:type="dxa"/>
+                          </w:tcPr>
+                          <w:p>
+                            <w:pPr>
+                              <w:jc w:val="center"/>
+                              <w:rPr>
+                                <w:color w:val="FF0000"/>
+                              </w:rPr>
+                            </w:pPr>
+                            <w:r>
+                              <w:rPr>
+                                <w:color w:val="FF0000"/>
+                              </w:rPr>
+                              <w:t>340.89</w:t>
+                            </w:r>
+                          </w:p>
+                        </w:tc>
+                        <w:tc>
+                          <w:tcPr>
+                            <w:tcW w:w="2349" w:type="dxa"/>
+                          </w:tcPr>
+                          <w:p>
+                            <w:pPr>
+                              <w:jc w:val="center"/>
+                              <w:rPr>
+                                <w:color w:val="FF0000"/>
+                              </w:rPr>
+                            </w:pPr>
+                            <w:r>
+                              <w:rPr>
+                                <w:color w:val="FF0000"/>
+                              </w:rPr>
+                              <w:t>38.37</w:t>
+                            </w:r>
+                          </w:p>
+                        </w:tc>
+                        <w:tc>
+                          <w:tcPr>
+                            <w:tcW w:w="2349" w:type="dxa"/>
+                          </w:tcPr>
+                          <w:p>
+                            <w:pPr>
+                              <w:jc w:val="center"/>
+                              <w:rPr>
+                                <w:color w:val="FF0000"/>
+                              </w:rPr>
+                            </w:pPr>
+                            <w:r>
+                              <w:rPr>
+                                <w:color w:val="FF0000"/>
+                              </w:rPr>
+                              <w:t>10.199</w:t>
+                            </w:r>
+                          </w:p>
+                        </w:tc>
+                      </w:tr>
+                      <w:tr>
+                        <w:tc>
+                          <w:tcPr>
+                            <w:tcW w:w="2348" w:type="dxa"/>
+                          </w:tcPr>
+                          <w:p>
+                            <w:pPr>
+                              <w:jc w:val="center"/>
+                            </w:pPr>
+                            <w:r>
+                              <w:t>Theoretical</w:t>
+                            </w:r>
+                          </w:p>
+                        </w:tc>
+                        <w:tc>
+                          <w:tcPr>
+                            <w:tcW w:w="2348" w:type="dxa"/>
+                          </w:tcPr>
+                          <w:p>
+                            <w:pPr>
+                              <w:jc w:val="center"/>
+                              <w:rPr>
+                                <w:color w:val="FF0000"/>
+                              </w:rPr>
+                            </w:pPr>
+                            <w:r>
+                              <w:rPr>
+                                <w:color w:val="FF0000"/>
+                              </w:rPr>
+                              <w:t>243.67</w:t>
+                            </w:r>
+                          </w:p>
+                        </w:tc>
+                        <w:tc>
+                          <w:tcPr>
+                            <w:tcW w:w="2349" w:type="dxa"/>
+                          </w:tcPr>
+                          <w:p>
+                            <w:pPr>
+                              <w:jc w:val="center"/>
+                              <w:rPr>
+                                <w:color w:val="FF0000"/>
+                              </w:rPr>
+                            </w:pPr>
+                            <w:r>
+                              <w:rPr>
+                                <w:color w:val="FF0000"/>
+                              </w:rPr>
+                              <w:t>27.43</w:t>
+                            </w:r>
+                          </w:p>
+                        </w:tc>
+                        <w:tc>
+                          <w:tcPr>
+                            <w:tcW w:w="2349" w:type="dxa"/>
+                          </w:tcPr>
+                          <w:p>
+                            <w:pPr>
+                              <w:jc w:val="center"/>
+                              <w:rPr>
+                                <w:color w:val="FF0000"/>
+                              </w:rPr>
+                            </w:pPr>
+                            <w:r>
+                              <w:rPr>
+                                <w:color w:val="FF0000"/>
+                              </w:rPr>
+                              <w:t>4.026</w:t>
+                            </w:r>
+                          </w:p>
+                        </w:tc>
+                      </w:tr>
+                    </w:tbl>
                     <w:p>
                       <w:pPr>
                         <w:jc w:val="center"/>
@@ -762,32 +1927,6 @@
                           <w:color w:val="FF0000"/>
                         </w:rPr>
                       </w:pPr>
-                      <w:r>
-                        <w:rPr>
-                          <w:color w:val="FF0000"/>
-                        </w:rPr>
-                        <w:t xml:space="preserve">[copy and paste your figure 1b </w:t>
-                      </w:r>
-                      <w:proofErr w:type="gramStart"/>
-                      <w:r>
-                        <w:rPr>
-                          <w:color w:val="FF0000"/>
-                        </w:rPr>
-                        <w:t>here</w:t>
-                      </w:r>
-                      <w:r>
-                        <w:rPr>
-                          <w:color w:val="FF0000"/>
-                        </w:rPr>
-                        <w:t xml:space="preserve"> </w:t>
-                      </w:r>
-                      <w:r>
-                        <w:rPr>
-                          <w:color w:val="FF0000"/>
-                        </w:rPr>
-                        <w:t>]</w:t>
-                      </w:r>
-                      <w:proofErr w:type="gramEnd"/>
                     </w:p>
                   </w:txbxContent>
                 </v:textbox>
@@ -796,307 +1935,6 @@
           </mc:Fallback>
         </mc:AlternateContent>
       </w:r>
-    </w:p>
-    <w:p>
-      <w:pPr>
-        <w:rPr>
-          <w:color w:val="FF0000"/>
-        </w:rPr>
-      </w:pPr>
-    </w:p>
-    <w:p>
-      <w:pPr>
-        <w:rPr>
-          <w:color w:val="FF0000"/>
-        </w:rPr>
-      </w:pPr>
-    </w:p>
-    <w:p>
-      <w:pPr>
-        <w:rPr>
-          <w:color w:val="FF0000"/>
-        </w:rPr>
-      </w:pPr>
-    </w:p>
-    <w:p>
-      <w:pPr>
-        <w:rPr>
-          <w:color w:val="FF0000"/>
-        </w:rPr>
-      </w:pPr>
-    </w:p>
-    <w:p>
-      <w:pPr>
-        <w:rPr>
-          <w:color w:val="FF0000"/>
-        </w:rPr>
-      </w:pPr>
-    </w:p>
-    <w:p>
-      <w:pPr>
-        <w:rPr>
-          <w:color w:val="FF0000"/>
-        </w:rPr>
-      </w:pPr>
-    </w:p>
-    <w:p>
-      <w:pPr>
-        <w:rPr>
-          <w:color w:val="FF0000"/>
-        </w:rPr>
-      </w:pPr>
-    </w:p>
-    <w:p>
-      <w:pPr>
-        <w:rPr>
-          <w:color w:val="FF0000"/>
-        </w:rPr>
-      </w:pPr>
-    </w:p>
-    <w:p>
-      <w:pPr>
-        <w:rPr>
-          <w:color w:val="FF0000"/>
-        </w:rPr>
-      </w:pPr>
-    </w:p>
-    <w:p>
-      <w:pPr>
-        <w:rPr>
-          <w:color w:val="FF0000"/>
-        </w:rPr>
-      </w:pPr>
-    </w:p>
-    <w:p>
-      <w:pPr>
-        <w:rPr>
-          <w:color w:val="FF0000"/>
-        </w:rPr>
-      </w:pPr>
-    </w:p>
-    <w:p>
-      <w:pPr>
-        <w:rPr>
-          <w:color w:val="FF0000"/>
-        </w:rPr>
-      </w:pPr>
-    </w:p>
-    <w:p>
-      <w:pPr>
-        <w:rPr>
-          <w:color w:val="FF0000"/>
-        </w:rPr>
-      </w:pPr>
-    </w:p>
-    <w:p>
-      <w:pPr>
-        <w:rPr>
-          <w:color w:val="FF0000"/>
-        </w:rPr>
-      </w:pPr>
-    </w:p>
-    <w:p>
-      <w:pPr>
-        <w:rPr>
-          <w:color w:val="FF0000"/>
-        </w:rPr>
-      </w:pPr>
-    </w:p>
-    <w:p>
-      <w:pPr>
-        <w:rPr>
-          <w:color w:val="FF0000"/>
-        </w:rPr>
-      </w:pPr>
-    </w:p>
-    <w:p>
-      <w:pPr>
-        <w:rPr>
-          <w:color w:val="FF0000"/>
-        </w:rPr>
-      </w:pPr>
-    </w:p>
-    <w:p>
-      <w:pPr>
-        <w:rPr>
-          <w:color w:val="FF0000"/>
-        </w:rPr>
-      </w:pPr>
-    </w:p>
-    <w:p>
-      <w:pPr>
-        <w:rPr>
-          <w:color w:val="FF0000"/>
-        </w:rPr>
-      </w:pPr>
-    </w:p>
-    <w:p>
-      <w:pPr>
-        <w:rPr>
-          <w:color w:val="FF0000"/>
-        </w:rPr>
-      </w:pPr>
-    </w:p>
-    <w:p>
-      <w:pPr>
-        <w:rPr>
-          <w:color w:val="FF0000"/>
-        </w:rPr>
-      </w:pPr>
-    </w:p>
-    <w:p>
-      <w:pPr>
-        <w:rPr>
-          <w:color w:val="FF0000"/>
-        </w:rPr>
-      </w:pPr>
-    </w:p>
-    <w:p>
-      <w:pPr>
-        <w:rPr>
-          <w:color w:val="FF0000"/>
-        </w:rPr>
-      </w:pPr>
-    </w:p>
-    <w:p>
-      <w:pPr>
-        <w:rPr>
-          <w:color w:val="FF0000"/>
-        </w:rPr>
-      </w:pPr>
-    </w:p>
-    <w:p>
-      <w:pPr>
-        <w:rPr>
-          <w:color w:val="FF0000"/>
-        </w:rPr>
-      </w:pPr>
-    </w:p>
-    <w:p>
-      <w:pPr>
-        <w:rPr>
-          <w:color w:val="FF0000"/>
-        </w:rPr>
-      </w:pPr>
-    </w:p>
-    <w:p>
-      <w:pPr>
-        <w:rPr>
-          <w:color w:val="FF0000"/>
-        </w:rPr>
-      </w:pPr>
-    </w:p>
-    <w:p>
-      <w:pPr>
-        <w:rPr>
-          <w:color w:val="FF0000"/>
-        </w:rPr>
-      </w:pPr>
-    </w:p>
-    <w:p>
-      <w:pPr>
-        <w:rPr>
-          <w:color w:val="FF0000"/>
-        </w:rPr>
-      </w:pPr>
-    </w:p>
-    <w:p>
-      <w:pPr>
-        <w:rPr>
-          <w:color w:val="FF0000"/>
-        </w:rPr>
-      </w:pPr>
-    </w:p>
-    <w:p>
-      <w:pPr>
-        <w:rPr>
-          <w:color w:val="FF0000"/>
-        </w:rPr>
-      </w:pPr>
-    </w:p>
-    <w:p>
-      <w:pPr>
-        <w:rPr>
-          <w:color w:val="FF0000"/>
-        </w:rPr>
-      </w:pPr>
-    </w:p>
-    <w:p>
-      <w:pPr>
-        <w:rPr>
-          <w:color w:val="FF0000"/>
-        </w:rPr>
-      </w:pPr>
-    </w:p>
-    <w:p>
-      <w:pPr>
-        <w:rPr>
-          <w:color w:val="FF0000"/>
-        </w:rPr>
-      </w:pPr>
-    </w:p>
-    <w:p>
-      <w:pPr>
-        <w:rPr>
-          <w:color w:val="FF0000"/>
-        </w:rPr>
-      </w:pPr>
-    </w:p>
-    <w:p>
-      <w:pPr>
-        <w:rPr>
-          <w:color w:val="FF0000"/>
-        </w:rPr>
-      </w:pPr>
-    </w:p>
-    <w:p>
-      <w:pPr>
-        <w:rPr>
-          <w:color w:val="FF0000"/>
-        </w:rPr>
-      </w:pPr>
-    </w:p>
-    <w:p>
-      <w:pPr>
-        <w:rPr>
-          <w:color w:val="FF0000"/>
-        </w:rPr>
-      </w:pPr>
-    </w:p>
-    <w:p>
-      <w:pPr>
-        <w:rPr>
-          <w:color w:val="FF0000"/>
-        </w:rPr>
-      </w:pPr>
-    </w:p>
-    <w:p>
-      <w:pPr>
-        <w:rPr>
-          <w:color w:val="FF0000"/>
-        </w:rPr>
-      </w:pPr>
-    </w:p>
-    <w:p>
-      <w:pPr>
-        <w:rPr>
-          <w:color w:val="FF0000"/>
-        </w:rPr>
-      </w:pPr>
-    </w:p>
-    <w:p>
-      <w:pPr>
-        <w:rPr>
-          <w:color w:val="FF0000"/>
-        </w:rPr>
-      </w:pPr>
-    </w:p>
-    <w:p>
-      <w:pPr>
-        <w:rPr>
-          <w:color w:val="FF0000"/>
-        </w:rPr>
-      </w:pPr>
       <w:r>
         <w:rPr>
           <w:noProof/>
@@ -1105,7 +1943,7 @@
         <mc:AlternateContent>
           <mc:Choice Requires="wps">
             <w:drawing>
-              <wp:anchor distT="0" distB="0" distL="114300" distR="114300" simplePos="0" relativeHeight="251686912" behindDoc="0" locked="0" layoutInCell="1" allowOverlap="1" wp14:anchorId="2E4F7C19" wp14:editId="3A5892B7">
+              <wp:anchor distT="0" distB="0" distL="114300" distR="114300" simplePos="0" relativeHeight="251659264" behindDoc="0" locked="0" layoutInCell="1" allowOverlap="1" wp14:anchorId="2E4F7C19" wp14:editId="79E7BCB1">
                 <wp:simplePos x="0" y="0"/>
                 <wp:positionH relativeFrom="column">
                   <wp:posOffset>0</wp:posOffset>
@@ -1114,7 +1952,7 @@
                   <wp:posOffset>-635</wp:posOffset>
                 </wp:positionV>
                 <wp:extent cx="6145078" cy="3075709"/>
-                <wp:effectExtent l="0" t="0" r="14605" b="10795"/>
+                <wp:effectExtent l="0" t="0" r="27305" b="10795"/>
                 <wp:wrapNone/>
                 <wp:docPr id="185180798" name="Text Box 185180798"/>
                 <wp:cNvGraphicFramePr/>
@@ -1152,9 +1990,44 @@
                             </w:pPr>
                             <w:r>
                               <w:rPr>
+                                <w:noProof/>
                                 <w:color w:val="FF0000"/>
                               </w:rPr>
-                              <w:t>[copy and paste your figure 1c here]</w:t>
+                              <w:drawing>
+                                <wp:inline distT="0" distB="0" distL="0" distR="0" wp14:anchorId="027DA73D" wp14:editId="1F355FEA">
+                                  <wp:extent cx="5955665" cy="2962275"/>
+                                  <wp:effectExtent l="0" t="0" r="6985" b="9525"/>
+                                  <wp:docPr id="1998507521" name="Picture 15" descr="A graph of a person&#10;&#10;Description automatically generated with medium confidence"/>
+                                  <wp:cNvGraphicFramePr>
+                                    <a:graphicFrameLocks xmlns:a="http://schemas.openxmlformats.org/drawingml/2006/main" noChangeAspect="1"/>
+                                  </wp:cNvGraphicFramePr>
+                                  <a:graphic xmlns:a="http://schemas.openxmlformats.org/drawingml/2006/main">
+                                    <a:graphicData uri="http://schemas.openxmlformats.org/drawingml/2006/picture">
+                                      <pic:pic xmlns:pic="http://schemas.openxmlformats.org/drawingml/2006/picture">
+                                        <pic:nvPicPr>
+                                          <pic:cNvPr id="1998507521" name="Picture 15" descr="A graph of a person&#10;&#10;Description automatically generated with medium confidence"/>
+                                          <pic:cNvPicPr/>
+                                        </pic:nvPicPr>
+                                        <pic:blipFill>
+                                          <a:blip r:embed="rId9"/>
+                                          <a:stretch>
+                                            <a:fillRect/>
+                                          </a:stretch>
+                                        </pic:blipFill>
+                                        <pic:spPr>
+                                          <a:xfrm>
+                                            <a:off x="0" y="0"/>
+                                            <a:ext cx="5955665" cy="2962275"/>
+                                          </a:xfrm>
+                                          <a:prstGeom prst="rect">
+                                            <a:avLst/>
+                                          </a:prstGeom>
+                                        </pic:spPr>
+                                      </pic:pic>
+                                    </a:graphicData>
+                                  </a:graphic>
+                                </wp:inline>
+                              </w:drawing>
                             </w:r>
                           </w:p>
                         </w:txbxContent>
@@ -1176,7 +2049,7 @@
           </mc:Choice>
           <mc:Fallback>
             <w:pict>
-              <v:shape w14:anchorId="2E4F7C19" id="Text Box 185180798" o:spid="_x0000_s1030" type="#_x0000_t202" style="position:absolute;margin-left:0;margin-top:-.05pt;width:483.85pt;height:242.2pt;z-index:251686912;visibility:visible;mso-wrap-style:square;mso-height-percent:0;mso-wrap-distance-left:9pt;mso-wrap-distance-top:0;mso-wrap-distance-right:9pt;mso-wrap-distance-bottom:0;mso-position-horizontal:absolute;mso-position-horizontal-relative:text;mso-position-vertical:absolute;mso-position-vertical-relative:text;mso-height-percent:0;mso-height-relative:margin;v-text-anchor:top" o:gfxdata="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" fillcolor="white [3201]" strokecolor="#7f7f7f [1612]" strokeweight=".5pt">
+              <v:shape w14:anchorId="2E4F7C19" id="Text Box 185180798" o:spid="_x0000_s1031" type="#_x0000_t202" style="position:absolute;margin-left:0;margin-top:-.05pt;width:483.85pt;height:242.2pt;z-index:251659264;visibility:visible;mso-wrap-style:square;mso-height-percent:0;mso-wrap-distance-left:9pt;mso-wrap-distance-top:0;mso-wrap-distance-right:9pt;mso-wrap-distance-bottom:0;mso-position-horizontal:absolute;mso-position-horizontal-relative:text;mso-position-vertical:absolute;mso-position-vertical-relative:text;mso-height-percent:0;mso-height-relative:margin;v-text-anchor:top" o:gfxdata="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" fillcolor="white [3201]" strokecolor="#7f7f7f [1612]" strokeweight=".5pt">
                 <v:textbox>
                   <w:txbxContent>
                     <w:p>
@@ -1188,9 +2061,44 @@
                       </w:pPr>
                       <w:r>
                         <w:rPr>
+                          <w:noProof/>
                           <w:color w:val="FF0000"/>
                         </w:rPr>
-                        <w:t>[copy and paste your figure 1c here]</w:t>
+                        <w:drawing>
+                          <wp:inline distT="0" distB="0" distL="0" distR="0" wp14:anchorId="027DA73D" wp14:editId="1F355FEA">
+                            <wp:extent cx="5955665" cy="2962275"/>
+                            <wp:effectExtent l="0" t="0" r="6985" b="9525"/>
+                            <wp:docPr id="1998507521" name="Picture 15" descr="A graph of a person&#10;&#10;Description automatically generated with medium confidence"/>
+                            <wp:cNvGraphicFramePr>
+                              <a:graphicFrameLocks xmlns:a="http://schemas.openxmlformats.org/drawingml/2006/main" noChangeAspect="1"/>
+                            </wp:cNvGraphicFramePr>
+                            <a:graphic xmlns:a="http://schemas.openxmlformats.org/drawingml/2006/main">
+                              <a:graphicData uri="http://schemas.openxmlformats.org/drawingml/2006/picture">
+                                <pic:pic xmlns:pic="http://schemas.openxmlformats.org/drawingml/2006/picture">
+                                  <pic:nvPicPr>
+                                    <pic:cNvPr id="1998507521" name="Picture 15" descr="A graph of a person&#10;&#10;Description automatically generated with medium confidence"/>
+                                    <pic:cNvPicPr/>
+                                  </pic:nvPicPr>
+                                  <pic:blipFill>
+                                    <a:blip r:embed="rId9"/>
+                                    <a:stretch>
+                                      <a:fillRect/>
+                                    </a:stretch>
+                                  </pic:blipFill>
+                                  <pic:spPr>
+                                    <a:xfrm>
+                                      <a:off x="0" y="0"/>
+                                      <a:ext cx="5955665" cy="2962275"/>
+                                    </a:xfrm>
+                                    <a:prstGeom prst="rect">
+                                      <a:avLst/>
+                                    </a:prstGeom>
+                                  </pic:spPr>
+                                </pic:pic>
+                              </a:graphicData>
+                            </a:graphic>
+                          </wp:inline>
+                        </w:drawing>
                       </w:r>
                     </w:p>
                   </w:txbxContent>
@@ -1207,7 +2115,7 @@
         <mc:AlternateContent>
           <mc:Choice Requires="wps">
             <w:drawing>
-              <wp:anchor distT="0" distB="0" distL="114300" distR="114300" simplePos="0" relativeHeight="251687936" behindDoc="0" locked="0" layoutInCell="1" allowOverlap="1" wp14:anchorId="730142D4" wp14:editId="126DC2BE">
+              <wp:anchor distT="0" distB="0" distL="114300" distR="114300" simplePos="0" relativeHeight="251661312" behindDoc="0" locked="0" layoutInCell="1" allowOverlap="1" wp14:anchorId="730142D4" wp14:editId="4CA7EE7B">
                 <wp:simplePos x="0" y="0"/>
                 <wp:positionH relativeFrom="column">
                   <wp:posOffset>0</wp:posOffset>
@@ -1284,7 +2192,33 @@
                                 <w:sz w:val="20"/>
                                 <w:szCs w:val="20"/>
                               </w:rPr>
-                              <w:t>[insert caption here]</w:t>
+                              <w:t xml:space="preserve">Plot of experimental and theoretical local Nusselt number on the y-axis versus non dimensional length on the x-axis. The solid black line represents the theoretical local Nusselt </w:t>
+                            </w:r>
+                            <w:proofErr w:type="gramStart"/>
+                            <w:r>
+                              <w:rPr>
+                                <w:rFonts w:eastAsia="+mn-ea"/>
+                                <w:i w:val="0"/>
+                                <w:iCs w:val="0"/>
+                                <w:color w:val="000000" w:themeColor="text1"/>
+                                <w:kern w:val="24"/>
+                                <w:sz w:val="20"/>
+                                <w:szCs w:val="20"/>
+                              </w:rPr>
+                              <w:t>number</w:t>
+                            </w:r>
+                            <w:proofErr w:type="gramEnd"/>
+                            <w:r>
+                              <w:rPr>
+                                <w:rFonts w:eastAsia="+mn-ea"/>
+                                <w:i w:val="0"/>
+                                <w:iCs w:val="0"/>
+                                <w:color w:val="000000" w:themeColor="text1"/>
+                                <w:kern w:val="24"/>
+                                <w:sz w:val="20"/>
+                                <w:szCs w:val="20"/>
+                              </w:rPr>
+                              <w:t xml:space="preserve"> and the black circles represent the experimental local Nusselt number. </w:t>
                             </w:r>
                           </w:p>
                         </w:txbxContent>
@@ -1303,7 +2237,7 @@
           </mc:Choice>
           <mc:Fallback>
             <w:pict>
-              <v:shape w14:anchorId="730142D4" id="Text Box 1603214411" o:spid="_x0000_s1031" type="#_x0000_t202" style="position:absolute;margin-left:0;margin-top:246.6pt;width:483.85pt;height:.05pt;z-index:251687936;visibility:visible;mso-wrap-style:square;mso-wrap-distance-left:9pt;mso-wrap-distance-top:0;mso-wrap-distance-right:9pt;mso-wrap-distance-bottom:0;mso-position-horizontal:absolute;mso-position-horizontal-relative:text;mso-position-vertical:absolute;mso-position-vertical-relative:text;v-text-anchor:top" o:gfxdata="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" stroked="f">
+              <v:shape w14:anchorId="730142D4" id="Text Box 1603214411" o:spid="_x0000_s1032" type="#_x0000_t202" style="position:absolute;margin-left:0;margin-top:246.6pt;width:483.85pt;height:.05pt;z-index:251661312;visibility:visible;mso-wrap-style:square;mso-wrap-distance-left:9pt;mso-wrap-distance-top:0;mso-wrap-distance-right:9pt;mso-wrap-distance-bottom:0;mso-position-horizontal:absolute;mso-position-horizontal-relative:text;mso-position-vertical:absolute;mso-position-vertical-relative:text;v-text-anchor:top" o:gfxdata="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" stroked="f">
                 <v:textbox style="mso-fit-shape-to-text:t" inset="0,0,0,0">
                   <w:txbxContent>
                     <w:p>
@@ -1349,158 +2283,33 @@
                           <w:sz w:val="20"/>
                           <w:szCs w:val="20"/>
                         </w:rPr>
-                        <w:t>[insert caption here]</w:t>
+                        <w:t xml:space="preserve">Plot of experimental and theoretical local Nusselt number on the y-axis versus non dimensional length on the x-axis. The solid black line represents the theoretical local Nusselt </w:t>
                       </w:r>
-                    </w:p>
-                  </w:txbxContent>
-                </v:textbox>
-              </v:shape>
-            </w:pict>
-          </mc:Fallback>
-        </mc:AlternateContent>
-      </w:r>
-      <w:r>
-        <w:rPr>
-          <w:noProof/>
-          <w:color w:val="FF0000"/>
-        </w:rPr>
-        <mc:AlternateContent>
-          <mc:Choice Requires="wps">
-            <w:drawing>
-              <wp:anchor distT="0" distB="0" distL="114300" distR="114300" simplePos="0" relativeHeight="251688960" behindDoc="0" locked="0" layoutInCell="1" allowOverlap="1" wp14:anchorId="17D4B2F1" wp14:editId="55E178B4">
-                <wp:simplePos x="0" y="0"/>
-                <wp:positionH relativeFrom="column">
-                  <wp:posOffset>0</wp:posOffset>
-                </wp:positionH>
-                <wp:positionV relativeFrom="paragraph">
-                  <wp:posOffset>4281805</wp:posOffset>
-                </wp:positionV>
-                <wp:extent cx="6145078" cy="3075709"/>
-                <wp:effectExtent l="0" t="0" r="14605" b="10795"/>
-                <wp:wrapNone/>
-                <wp:docPr id="1915723643" name="Text Box 1915723643"/>
-                <wp:cNvGraphicFramePr/>
-                <a:graphic xmlns:a="http://schemas.openxmlformats.org/drawingml/2006/main">
-                  <a:graphicData uri="http://schemas.microsoft.com/office/word/2010/wordprocessingShape">
-                    <wps:wsp>
-                      <wps:cNvSpPr txBox="1"/>
-                      <wps:spPr>
-                        <a:xfrm>
-                          <a:off x="0" y="0"/>
-                          <a:ext cx="6145078" cy="3075709"/>
-                        </a:xfrm>
-                        <a:prstGeom prst="rect">
-                          <a:avLst/>
-                        </a:prstGeom>
-                        <a:solidFill>
-                          <a:schemeClr val="lt1"/>
-                        </a:solidFill>
-                        <a:ln w="6350">
-                          <a:solidFill>
-                            <a:schemeClr val="bg1">
-                              <a:lumMod val="50000"/>
-                            </a:schemeClr>
-                          </a:solidFill>
-                        </a:ln>
-                      </wps:spPr>
-                      <wps:txbx>
-                        <w:txbxContent>
-                          <w:p>
-                            <w:pPr>
-                              <w:jc w:val="center"/>
-                              <w:rPr>
-                                <w:color w:val="FF0000"/>
-                              </w:rPr>
-                            </w:pPr>
-                            <w:r>
-                              <w:rPr>
-                                <w:color w:val="FF0000"/>
-                              </w:rPr>
-                              <w:t xml:space="preserve">[copy and paste your </w:t>
-                            </w:r>
-                            <w:r>
-                              <w:rPr>
-                                <w:color w:val="FF0000"/>
-                              </w:rPr>
-                              <w:t>table</w:t>
-                            </w:r>
-                            <w:r>
-                              <w:rPr>
-                                <w:color w:val="FF0000"/>
-                              </w:rPr>
-                              <w:t xml:space="preserve"> 1</w:t>
-                            </w:r>
-                            <w:r>
-                              <w:rPr>
-                                <w:color w:val="FF0000"/>
-                              </w:rPr>
-                              <w:t>d</w:t>
-                            </w:r>
-                            <w:r>
-                              <w:rPr>
-                                <w:color w:val="FF0000"/>
-                              </w:rPr>
-                              <w:t xml:space="preserve"> here]</w:t>
-                            </w:r>
-                          </w:p>
-                        </w:txbxContent>
-                      </wps:txbx>
-                      <wps:bodyPr rot="0" spcFirstLastPara="0" vertOverflow="overflow" horzOverflow="overflow" vert="horz" wrap="square" lIns="91440" tIns="45720" rIns="91440" bIns="45720" numCol="1" spcCol="0" rtlCol="0" fromWordArt="0" anchor="t" anchorCtr="0" forceAA="0" compatLnSpc="1">
-                        <a:prstTxWarp prst="textNoShape">
-                          <a:avLst/>
-                        </a:prstTxWarp>
-                        <a:noAutofit/>
-                      </wps:bodyPr>
-                    </wps:wsp>
-                  </a:graphicData>
-                </a:graphic>
-                <wp14:sizeRelV relativeFrom="margin">
-                  <wp14:pctHeight>0</wp14:pctHeight>
-                </wp14:sizeRelV>
-              </wp:anchor>
-            </w:drawing>
-          </mc:Choice>
-          <mc:Fallback>
-            <w:pict>
-              <v:shape w14:anchorId="17D4B2F1" id="Text Box 1915723643" o:spid="_x0000_s1032" type="#_x0000_t202" style="position:absolute;margin-left:0;margin-top:337.15pt;width:483.85pt;height:242.2pt;z-index:251688960;visibility:visible;mso-wrap-style:square;mso-height-percent:0;mso-wrap-distance-left:9pt;mso-wrap-distance-top:0;mso-wrap-distance-right:9pt;mso-wrap-distance-bottom:0;mso-position-horizontal:absolute;mso-position-horizontal-relative:text;mso-position-vertical:absolute;mso-position-vertical-relative:text;mso-height-percent:0;mso-height-relative:margin;v-text-anchor:top" o:gfxdata="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" fillcolor="white [3201]" strokecolor="#7f7f7f [1612]" strokeweight=".5pt">
-                <v:textbox>
-                  <w:txbxContent>
-                    <w:p>
-                      <w:pPr>
-                        <w:jc w:val="center"/>
-                        <w:rPr>
-                          <w:color w:val="FF0000"/>
-                        </w:rPr>
-                      </w:pPr>
+                      <w:proofErr w:type="gramStart"/>
                       <w:r>
                         <w:rPr>
-                          <w:color w:val="FF0000"/>
+                          <w:rFonts w:eastAsia="+mn-ea"/>
+                          <w:i w:val="0"/>
+                          <w:iCs w:val="0"/>
+                          <w:color w:val="000000" w:themeColor="text1"/>
+                          <w:kern w:val="24"/>
+                          <w:sz w:val="20"/>
+                          <w:szCs w:val="20"/>
                         </w:rPr>
-                        <w:t xml:space="preserve">[copy and paste your </w:t>
+                        <w:t>number</w:t>
                       </w:r>
+                      <w:proofErr w:type="gramEnd"/>
                       <w:r>
                         <w:rPr>
-                          <w:color w:val="FF0000"/>
+                          <w:rFonts w:eastAsia="+mn-ea"/>
+                          <w:i w:val="0"/>
+                          <w:iCs w:val="0"/>
+                          <w:color w:val="000000" w:themeColor="text1"/>
+                          <w:kern w:val="24"/>
+                          <w:sz w:val="20"/>
+                          <w:szCs w:val="20"/>
                         </w:rPr>
-                        <w:t>table</w:t>
-                      </w:r>
-                      <w:r>
-                        <w:rPr>
-                          <w:color w:val="FF0000"/>
-                        </w:rPr>
-                        <w:t xml:space="preserve"> 1</w:t>
-                      </w:r>
-                      <w:r>
-                        <w:rPr>
-                          <w:color w:val="FF0000"/>
-                        </w:rPr>
-                        <w:t>d</w:t>
-                      </w:r>
-                      <w:r>
-                        <w:rPr>
-                          <w:color w:val="FF0000"/>
-                        </w:rPr>
-                        <w:t xml:space="preserve"> here]</w:t>
+                        <w:t xml:space="preserve"> and the black circles represent the experimental local Nusselt number. </w:t>
                       </w:r>
                     </w:p>
                   </w:txbxContent>
@@ -1631,7 +2440,33 @@
                                 <w:sz w:val="20"/>
                                 <w:szCs w:val="20"/>
                               </w:rPr>
-                              <w:t>[insert caption here]</w:t>
+                              <w:t xml:space="preserve">Measured and </w:t>
+                            </w:r>
+                            <w:proofErr w:type="spellStart"/>
+                            <w:r>
+                              <w:rPr>
+                                <w:rFonts w:eastAsia="+mn-ea"/>
+                                <w:i w:val="0"/>
+                                <w:iCs w:val="0"/>
+                                <w:color w:val="000000" w:themeColor="text1"/>
+                                <w:kern w:val="24"/>
+                                <w:sz w:val="20"/>
+                                <w:szCs w:val="20"/>
+                              </w:rPr>
+                              <w:t>theoreretical</w:t>
+                            </w:r>
+                            <w:proofErr w:type="spellEnd"/>
+                            <w:r>
+                              <w:rPr>
+                                <w:rFonts w:eastAsia="+mn-ea"/>
+                                <w:i w:val="0"/>
+                                <w:iCs w:val="0"/>
+                                <w:color w:val="000000" w:themeColor="text1"/>
+                                <w:kern w:val="24"/>
+                                <w:sz w:val="20"/>
+                                <w:szCs w:val="20"/>
+                              </w:rPr>
+                              <w:t xml:space="preserve"> values for the average Nusselt number, average heat transfer coefficient in watts per square meter kelvin, and net heat transfer rate in watts on the top surface of the plate. </w:t>
                             </w:r>
                           </w:p>
                         </w:txbxContent>
@@ -1650,7 +2485,7 @@
           </mc:Choice>
           <mc:Fallback>
             <w:pict>
-              <v:shape w14:anchorId="45E07139" id="Text Box 1260885544" o:spid="_x0000_s1033" type="#_x0000_t202" style="position:absolute;margin-left:.55pt;margin-top:310.15pt;width:483.85pt;height:.05pt;z-index:251689984;visibility:visible;mso-wrap-style:square;mso-wrap-distance-left:9pt;mso-wrap-distance-top:0;mso-wrap-distance-right:9pt;mso-wrap-distance-bottom:0;mso-position-horizontal:absolute;mso-position-horizontal-relative:text;mso-position-vertical:absolute;mso-position-vertical-relative:text;v-text-anchor:top" o:gfxdata="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" stroked="f">
+              <v:shape w14:anchorId="45E07139" id="Text Box 1260885544" o:spid="_x0000_s1033" type="#_x0000_t202" style="position:absolute;margin-left:.55pt;margin-top:310.15pt;width:483.85pt;height:.05pt;z-index:251689984;visibility:visible;mso-wrap-style:square;mso-wrap-distance-left:9pt;mso-wrap-distance-top:0;mso-wrap-distance-right:9pt;mso-wrap-distance-bottom:0;mso-position-horizontal:absolute;mso-position-horizontal-relative:text;mso-position-vertical:absolute;mso-position-vertical-relative:text;v-text-anchor:top" o:gfxdata="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" stroked="f">
                 <v:textbox style="mso-fit-shape-to-text:t" inset="0,0,0,0">
                   <w:txbxContent>
                     <w:p>
@@ -1732,7 +2567,33 @@
                           <w:sz w:val="20"/>
                           <w:szCs w:val="20"/>
                         </w:rPr>
-                        <w:t>[insert caption here]</w:t>
+                        <w:t xml:space="preserve">Measured and </w:t>
+                      </w:r>
+                      <w:proofErr w:type="spellStart"/>
+                      <w:r>
+                        <w:rPr>
+                          <w:rFonts w:eastAsia="+mn-ea"/>
+                          <w:i w:val="0"/>
+                          <w:iCs w:val="0"/>
+                          <w:color w:val="000000" w:themeColor="text1"/>
+                          <w:kern w:val="24"/>
+                          <w:sz w:val="20"/>
+                          <w:szCs w:val="20"/>
+                        </w:rPr>
+                        <w:t>theoreretical</w:t>
+                      </w:r>
+                      <w:proofErr w:type="spellEnd"/>
+                      <w:r>
+                        <w:rPr>
+                          <w:rFonts w:eastAsia="+mn-ea"/>
+                          <w:i w:val="0"/>
+                          <w:iCs w:val="0"/>
+                          <w:color w:val="000000" w:themeColor="text1"/>
+                          <w:kern w:val="24"/>
+                          <w:sz w:val="20"/>
+                          <w:szCs w:val="20"/>
+                        </w:rPr>
+                        <w:t xml:space="preserve"> values for the average Nusselt number, average heat transfer coefficient in watts per square meter kelvin, and net heat transfer rate in watts on the top surface of the plate. </w:t>
                       </w:r>
                     </w:p>
                   </w:txbxContent>
@@ -1867,7 +2728,7 @@
           </mc:Choice>
           <mc:Fallback>
             <w:pict>
-              <v:shape w14:anchorId="08773165" id="Text Box 1" o:spid="_x0000_s1034" type="#_x0000_t202" style="position:absolute;margin-left:6.85pt;margin-top:159.25pt;width:470.55pt;height:76.25pt;z-index:251692032;visibility:visible;mso-wrap-style:square;mso-height-percent:0;mso-wrap-distance-left:9pt;mso-wrap-distance-top:0;mso-wrap-distance-right:9pt;mso-wrap-distance-bottom:0;mso-position-horizontal:absolute;mso-position-horizontal-relative:text;mso-position-vertical:absolute;mso-position-vertical-relative:text;mso-height-percent:0;mso-height-relative:margin;v-text-anchor:top" o:gfxdata="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" fillcolor="white [3201]" strokeweight=".5pt">
+              <v:shape w14:anchorId="08773165" id="Text Box 1" o:spid="_x0000_s1034" type="#_x0000_t202" style="position:absolute;margin-left:6.85pt;margin-top:159.25pt;width:470.55pt;height:76.25pt;z-index:251692032;visibility:visible;mso-wrap-style:square;mso-height-percent:0;mso-wrap-distance-left:9pt;mso-wrap-distance-top:0;mso-wrap-distance-right:9pt;mso-wrap-distance-bottom:0;mso-position-horizontal:absolute;mso-position-horizontal-relative:text;mso-position-vertical:absolute;mso-position-vertical-relative:text;mso-height-percent:0;mso-height-relative:margin;v-text-anchor:top" o:gfxdata="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" fillcolor="white [3201]" strokeweight=".5pt">
                 <v:textbox>
                   <w:txbxContent>
                     <w:p>
@@ -1910,7 +2771,7 @@
                     <pic:cNvPicPr/>
                   </pic:nvPicPr>
                   <pic:blipFill>
-                    <a:blip r:embed="rId7"/>
+                    <a:blip r:embed="rId10"/>
                     <a:stretch>
                       <a:fillRect/>
                     </a:stretch>
@@ -1999,10 +2860,7 @@
                         <w:txbxContent>
                           <w:p>
                             <w:r>
-                              <w:t xml:space="preserve">2b. </w:t>
-                            </w:r>
-                            <w:r>
-                              <w:t>[insert your response here]</w:t>
+                              <w:t>2b. [insert your response here]</w:t>
                             </w:r>
                           </w:p>
                         </w:txbxContent>
@@ -2024,15 +2882,12 @@
           </mc:Choice>
           <mc:Fallback>
             <w:pict>
-              <v:shape w14:anchorId="1D7EAB0F" id="_x0000_s1035" type="#_x0000_t202" style="position:absolute;margin-left:11.15pt;margin-top:94.05pt;width:470.55pt;height:76.25pt;z-index:251694080;visibility:visible;mso-wrap-style:square;mso-height-percent:0;mso-wrap-distance-left:9pt;mso-wrap-distance-top:0;mso-wrap-distance-right:9pt;mso-wrap-distance-bottom:0;mso-position-horizontal:absolute;mso-position-horizontal-relative:text;mso-position-vertical:absolute;mso-position-vertical-relative:text;mso-height-percent:0;mso-height-relative:margin;v-text-anchor:top" o:gfxdata="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" fillcolor="white [3201]" strokeweight=".5pt">
+              <v:shape w14:anchorId="1D7EAB0F" id="_x0000_s1035" type="#_x0000_t202" style="position:absolute;margin-left:11.15pt;margin-top:94.05pt;width:470.55pt;height:76.25pt;z-index:251694080;visibility:visible;mso-wrap-style:square;mso-height-percent:0;mso-wrap-distance-left:9pt;mso-wrap-distance-top:0;mso-wrap-distance-right:9pt;mso-wrap-distance-bottom:0;mso-position-horizontal:absolute;mso-position-horizontal-relative:text;mso-position-vertical:absolute;mso-position-vertical-relative:text;mso-height-percent:0;mso-height-relative:margin;v-text-anchor:top" o:gfxdata="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" fillcolor="white [3201]" strokeweight=".5pt">
                 <v:textbox>
                   <w:txbxContent>
                     <w:p>
                       <w:r>
-                        <w:t xml:space="preserve">2b. </w:t>
-                      </w:r>
-                      <w:r>
-                        <w:t>[insert your response here]</w:t>
+                        <w:t>2b. [insert your response here]</w:t>
                       </w:r>
                     </w:p>
                   </w:txbxContent>
@@ -2067,7 +2922,7 @@
                     <pic:cNvPicPr/>
                   </pic:nvPicPr>
                   <pic:blipFill>
-                    <a:blip r:embed="rId8"/>
+                    <a:blip r:embed="rId11"/>
                     <a:stretch>
                       <a:fillRect/>
                     </a:stretch>
@@ -2131,7 +2986,7 @@
                     <pic:cNvPicPr/>
                   </pic:nvPicPr>
                   <pic:blipFill>
-                    <a:blip r:embed="rId9"/>
+                    <a:blip r:embed="rId12"/>
                     <a:stretch>
                       <a:fillRect/>
                     </a:stretch>
@@ -2179,7 +3034,6 @@
           <w:noProof/>
           <w:color w:val="000000" w:themeColor="text1"/>
         </w:rPr>
-        <w:lastRenderedPageBreak/>
         <mc:AlternateContent>
           <mc:Choice Requires="wps">
             <w:drawing>
@@ -2221,13 +3075,7 @@
                         <w:txbxContent>
                           <w:p>
                             <w:r>
-                              <w:t>2</w:t>
-                            </w:r>
-                            <w:r>
-                              <w:t>c</w:t>
-                            </w:r>
-                            <w:r>
-                              <w:t>. [insert your response here]</w:t>
+                              <w:t>2c. [insert your response here]</w:t>
                             </w:r>
                           </w:p>
                         </w:txbxContent>
@@ -2249,18 +3097,12 @@
           </mc:Choice>
           <mc:Fallback>
             <w:pict>
-              <v:shape w14:anchorId="4A7BFB6B" id="_x0000_s1036" type="#_x0000_t202" style="position:absolute;margin-left:15.35pt;margin-top:23.05pt;width:470.55pt;height:76.25pt;z-index:251696128;visibility:visible;mso-wrap-style:square;mso-height-percent:0;mso-wrap-distance-left:9pt;mso-wrap-distance-top:0;mso-wrap-distance-right:9pt;mso-wrap-distance-bottom:0;mso-position-horizontal:absolute;mso-position-horizontal-relative:text;mso-position-vertical:absolute;mso-position-vertical-relative:text;mso-height-percent:0;mso-height-relative:margin;v-text-anchor:top" o:gfxdata="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" fillcolor="white [3201]" strokeweight=".5pt">
+              <v:shape w14:anchorId="4A7BFB6B" id="_x0000_s1036" type="#_x0000_t202" style="position:absolute;margin-left:15.35pt;margin-top:23.05pt;width:470.55pt;height:76.25pt;z-index:251696128;visibility:visible;mso-wrap-style:square;mso-height-percent:0;mso-wrap-distance-left:9pt;mso-wrap-distance-top:0;mso-wrap-distance-right:9pt;mso-wrap-distance-bottom:0;mso-position-horizontal:absolute;mso-position-horizontal-relative:text;mso-position-vertical:absolute;mso-position-vertical-relative:text;mso-height-percent:0;mso-height-relative:margin;v-text-anchor:top" o:gfxdata="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" fillcolor="white [3201]" strokeweight=".5pt">
                 <v:textbox>
                   <w:txbxContent>
                     <w:p>
                       <w:r>
-                        <w:t>2</w:t>
-                      </w:r>
-                      <w:r>
-                        <w:t>c</w:t>
-                      </w:r>
-                      <w:r>
-                        <w:t>. [insert your response here]</w:t>
+                        <w:t>2c. [insert your response here]</w:t>
                       </w:r>
                     </w:p>
                   </w:txbxContent>
@@ -2340,13 +3182,7 @@
                         <w:txbxContent>
                           <w:p>
                             <w:r>
-                              <w:t>2</w:t>
-                            </w:r>
-                            <w:r>
-                              <w:t>d</w:t>
-                            </w:r>
-                            <w:r>
-                              <w:t>. [insert your response here]</w:t>
+                              <w:t>2d. [insert your response here]</w:t>
                             </w:r>
                           </w:p>
                         </w:txbxContent>
@@ -2368,18 +3204,12 @@
           </mc:Choice>
           <mc:Fallback>
             <w:pict>
-              <v:shape w14:anchorId="573B3400" id="_x0000_s1037" type="#_x0000_t202" style="position:absolute;margin-left:16.25pt;margin-top:83.55pt;width:470.55pt;height:64.25pt;z-index:251698176;visibility:visible;mso-wrap-style:square;mso-height-percent:0;mso-wrap-distance-left:9pt;mso-wrap-distance-top:0;mso-wrap-distance-right:9pt;mso-wrap-distance-bottom:0;mso-position-horizontal:absolute;mso-position-horizontal-relative:text;mso-position-vertical:absolute;mso-position-vertical-relative:text;mso-height-percent:0;mso-height-relative:margin;v-text-anchor:top" o:gfxdata="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" fillcolor="white [3201]" strokeweight=".5pt">
+              <v:shape w14:anchorId="573B3400" id="_x0000_s1037" type="#_x0000_t202" style="position:absolute;margin-left:16.25pt;margin-top:83.55pt;width:470.55pt;height:64.25pt;z-index:251698176;visibility:visible;mso-wrap-style:square;mso-height-percent:0;mso-wrap-distance-left:9pt;mso-wrap-distance-top:0;mso-wrap-distance-right:9pt;mso-wrap-distance-bottom:0;mso-position-horizontal:absolute;mso-position-horizontal-relative:text;mso-position-vertical:absolute;mso-position-vertical-relative:text;mso-height-percent:0;mso-height-relative:margin;v-text-anchor:top" o:gfxdata="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" fillcolor="white [3201]" strokeweight=".5pt">
                 <v:textbox>
                   <w:txbxContent>
                     <w:p>
                       <w:r>
-                        <w:t>2</w:t>
-                      </w:r>
-                      <w:r>
-                        <w:t>d</w:t>
-                      </w:r>
-                      <w:r>
-                        <w:t>. [insert your response here]</w:t>
+                        <w:t>2d. [insert your response here]</w:t>
                       </w:r>
                     </w:p>
                   </w:txbxContent>
@@ -2414,7 +3244,7 @@
                     <pic:cNvPicPr/>
                   </pic:nvPicPr>
                   <pic:blipFill>
-                    <a:blip r:embed="rId10"/>
+                    <a:blip r:embed="rId13"/>
                     <a:stretch>
                       <a:fillRect/>
                     </a:stretch>
@@ -2617,9 +3447,9 @@
       </w:pPr>
     </w:p>
     <w:sectPr>
-      <w:headerReference w:type="default" r:id="rId11"/>
-      <w:footerReference w:type="even" r:id="rId12"/>
-      <w:footerReference w:type="default" r:id="rId13"/>
+      <w:headerReference w:type="default" r:id="rId14"/>
+      <w:footerReference w:type="even" r:id="rId15"/>
+      <w:footerReference w:type="default" r:id="rId16"/>
       <w:pgSz w:w="12240" w:h="15840"/>
       <w:pgMar w:top="1080" w:right="1440" w:bottom="1080" w:left="1440" w:header="720" w:footer="720" w:gutter="0"/>
       <w:cols w:space="720"/>
@@ -2629,7 +3459,7 @@
 </file>
 
 <file path=word/endnotes.xml><?xml version="1.0" encoding="utf-8"?>
-<w:endnotes xmlns:wpc="http://schemas.microsoft.com/office/word/2010/wordprocessingCanvas" xmlns:cx="http://schemas.microsoft.com/office/drawing/2014/chartex" xmlns:cx1="http://schemas.microsoft.com/office/drawing/2015/9/8/chartex" xmlns:cx2="http://schemas.microsoft.com/office/drawing/2015/10/21/chartex" xmlns:cx3="http://schemas.microsoft.com/office/drawing/2016/5/9/chartex" xmlns:cx4="http://schemas.microsoft.com/office/drawing/2016/5/10/chartex" xmlns:cx5="http://schemas.microsoft.com/office/drawing/2016/5/11/chartex" xmlns:cx6="http://schemas.microsoft.com/office/drawing/2016/5/12/chartex" xmlns:cx7="http://schemas.microsoft.com/office/drawing/2016/5/13/chartex" xmlns:cx8="http://schemas.microsoft.com/office/drawing/2016/5/14/chartex" xmlns:mc="http://schemas.openxmlformats.org/markup-compatibility/2006" xmlns:aink="http://schemas.microsoft.com/office/drawing/2016/ink" xmlns:am3d="http://schemas.microsoft.com/office/drawing/2017/model3d" xmlns:o="urn:schemas-microsoft-com:office:office" xmlns:oel="http://schemas.microsoft.com/office/2019/extlst" xmlns:r="http://schemas.openxmlformats.org/officeDocument/2006/relationships" xmlns:m="http://schemas.openxmlformats.org/officeDocument/2006/math" xmlns:v="urn:schemas-microsoft-com:vml" xmlns:wp14="http://schemas.microsoft.com/office/word/2010/wordprocessingDrawing" xmlns:wp="http://schemas.openxmlformats.org/drawingml/2006/wordprocessingDrawing" xmlns:w10="urn:schemas-microsoft-com:office:word" xmlns:w="http://schemas.openxmlformats.org/wordprocessingml/2006/main" xmlns:w14="http://schemas.microsoft.com/office/word/2010/wordml" xmlns:w15="http://schemas.microsoft.com/office/word/2012/wordml" xmlns:w16cex="http://schemas.microsoft.com/office/word/2018/wordml/cex" xmlns:w16cid="http://schemas.microsoft.com/office/word/2016/wordml/cid" xmlns:w16="http://schemas.microsoft.com/office/word/2018/wordml" xmlns:w16sdtdh="http://schemas.microsoft.com/office/word/2020/wordml/sdtdatahash" xmlns:w16se="http://schemas.microsoft.com/office/word/2015/wordml/symex" xmlns:wpg="http://schemas.microsoft.com/office/word/2010/wordprocessingGroup" xmlns:wpi="http://schemas.microsoft.com/office/word/2010/wordprocessingInk" xmlns:wne="http://schemas.microsoft.com/office/word/2006/wordml" xmlns:wps="http://schemas.microsoft.com/office/word/2010/wordprocessingShape" mc:Ignorable="w14 w15 w16se w16cid w16 w16cex w16sdtdh wp14">
+<w:endnotes xmlns:wpc="http://schemas.microsoft.com/office/word/2010/wordprocessingCanvas" xmlns:cx="http://schemas.microsoft.com/office/drawing/2014/chartex" xmlns:cx1="http://schemas.microsoft.com/office/drawing/2015/9/8/chartex" xmlns:cx2="http://schemas.microsoft.com/office/drawing/2015/10/21/chartex" xmlns:cx3="http://schemas.microsoft.com/office/drawing/2016/5/9/chartex" xmlns:cx4="http://schemas.microsoft.com/office/drawing/2016/5/10/chartex" xmlns:cx5="http://schemas.microsoft.com/office/drawing/2016/5/11/chartex" xmlns:cx6="http://schemas.microsoft.com/office/drawing/2016/5/12/chartex" xmlns:cx7="http://schemas.microsoft.com/office/drawing/2016/5/13/chartex" xmlns:cx8="http://schemas.microsoft.com/office/drawing/2016/5/14/chartex" xmlns:mc="http://schemas.openxmlformats.org/markup-compatibility/2006" xmlns:aink="http://schemas.microsoft.com/office/drawing/2016/ink" xmlns:am3d="http://schemas.microsoft.com/office/drawing/2017/model3d" xmlns:o="urn:schemas-microsoft-com:office:office" xmlns:oel="http://schemas.microsoft.com/office/2019/extlst" xmlns:r="http://schemas.openxmlformats.org/officeDocument/2006/relationships" xmlns:m="http://schemas.openxmlformats.org/officeDocument/2006/math" xmlns:v="urn:schemas-microsoft-com:vml" xmlns:wp14="http://schemas.microsoft.com/office/word/2010/wordprocessingDrawing" xmlns:wp="http://schemas.openxmlformats.org/drawingml/2006/wordprocessingDrawing" xmlns:w10="urn:schemas-microsoft-com:office:word" xmlns:w="http://schemas.openxmlformats.org/wordprocessingml/2006/main" xmlns:w14="http://schemas.microsoft.com/office/word/2010/wordml" xmlns:w15="http://schemas.microsoft.com/office/word/2012/wordml" xmlns:w16cex="http://schemas.microsoft.com/office/word/2018/wordml/cex" xmlns:w16cid="http://schemas.microsoft.com/office/word/2016/wordml/cid" xmlns:w16="http://schemas.microsoft.com/office/word/2018/wordml" xmlns:w16du="http://schemas.microsoft.com/office/word/2023/wordml/word16du" xmlns:w16sdtdh="http://schemas.microsoft.com/office/word/2020/wordml/sdtdatahash" xmlns:w16se="http://schemas.microsoft.com/office/word/2015/wordml/symex" xmlns:wpg="http://schemas.microsoft.com/office/word/2010/wordprocessingGroup" xmlns:wpi="http://schemas.microsoft.com/office/word/2010/wordprocessingInk" xmlns:wne="http://schemas.microsoft.com/office/word/2006/wordml" xmlns:wps="http://schemas.microsoft.com/office/word/2010/wordprocessingShape" mc:Ignorable="w14 w15 w16se w16cid w16 w16cex w16sdtdh w16du wp14">
   <w:endnote w:type="separator" w:id="-1">
     <w:p>
       <w:r>
@@ -2648,7 +3478,7 @@
 </file>
 
 <file path=word/footer1.xml><?xml version="1.0" encoding="utf-8"?>
-<w:ftr xmlns:wpc="http://schemas.microsoft.com/office/word/2010/wordprocessingCanvas" xmlns:cx="http://schemas.microsoft.com/office/drawing/2014/chartex" xmlns:cx1="http://schemas.microsoft.com/office/drawing/2015/9/8/chartex" xmlns:cx2="http://schemas.microsoft.com/office/drawing/2015/10/21/chartex" xmlns:cx3="http://schemas.microsoft.com/office/drawing/2016/5/9/chartex" xmlns:cx4="http://schemas.microsoft.com/office/drawing/2016/5/10/chartex" xmlns:cx5="http://schemas.microsoft.com/office/drawing/2016/5/11/chartex" xmlns:cx6="http://schemas.microsoft.com/office/drawing/2016/5/12/chartex" xmlns:cx7="http://schemas.microsoft.com/office/drawing/2016/5/13/chartex" xmlns:cx8="http://schemas.microsoft.com/office/drawing/2016/5/14/chartex" xmlns:mc="http://schemas.openxmlformats.org/markup-compatibility/2006" xmlns:aink="http://schemas.microsoft.com/office/drawing/2016/ink" xmlns:am3d="http://schemas.microsoft.com/office/drawing/2017/model3d" xmlns:o="urn:schemas-microsoft-com:office:office" xmlns:oel="http://schemas.microsoft.com/office/2019/extlst" xmlns:r="http://schemas.openxmlformats.org/officeDocument/2006/relationships" xmlns:m="http://schemas.openxmlformats.org/officeDocument/2006/math" xmlns:v="urn:schemas-microsoft-com:vml" xmlns:wp14="http://schemas.microsoft.com/office/word/2010/wordprocessingDrawing" xmlns:wp="http://schemas.openxmlformats.org/drawingml/2006/wordprocessingDrawing" xmlns:w10="urn:schemas-microsoft-com:office:word" xmlns:w="http://schemas.openxmlformats.org/wordprocessingml/2006/main" xmlns:w14="http://schemas.microsoft.com/office/word/2010/wordml" xmlns:w15="http://schemas.microsoft.com/office/word/2012/wordml" xmlns:w16cex="http://schemas.microsoft.com/office/word/2018/wordml/cex" xmlns:w16cid="http://schemas.microsoft.com/office/word/2016/wordml/cid" xmlns:w16="http://schemas.microsoft.com/office/word/2018/wordml" xmlns:w16sdtdh="http://schemas.microsoft.com/office/word/2020/wordml/sdtdatahash" xmlns:w16se="http://schemas.microsoft.com/office/word/2015/wordml/symex" xmlns:wpg="http://schemas.microsoft.com/office/word/2010/wordprocessingGroup" xmlns:wpi="http://schemas.microsoft.com/office/word/2010/wordprocessingInk" xmlns:wne="http://schemas.microsoft.com/office/word/2006/wordml" xmlns:wps="http://schemas.microsoft.com/office/word/2010/wordprocessingShape" mc:Ignorable="w14 w15 w16se w16cid w16 w16cex w16sdtdh wp14">
+<w:ftr xmlns:wpc="http://schemas.microsoft.com/office/word/2010/wordprocessingCanvas" xmlns:cx="http://schemas.microsoft.com/office/drawing/2014/chartex" xmlns:cx1="http://schemas.microsoft.com/office/drawing/2015/9/8/chartex" xmlns:cx2="http://schemas.microsoft.com/office/drawing/2015/10/21/chartex" xmlns:cx3="http://schemas.microsoft.com/office/drawing/2016/5/9/chartex" xmlns:cx4="http://schemas.microsoft.com/office/drawing/2016/5/10/chartex" xmlns:cx5="http://schemas.microsoft.com/office/drawing/2016/5/11/chartex" xmlns:cx6="http://schemas.microsoft.com/office/drawing/2016/5/12/chartex" xmlns:cx7="http://schemas.microsoft.com/office/drawing/2016/5/13/chartex" xmlns:cx8="http://schemas.microsoft.com/office/drawing/2016/5/14/chartex" xmlns:mc="http://schemas.openxmlformats.org/markup-compatibility/2006" xmlns:aink="http://schemas.microsoft.com/office/drawing/2016/ink" xmlns:am3d="http://schemas.microsoft.com/office/drawing/2017/model3d" xmlns:o="urn:schemas-microsoft-com:office:office" xmlns:oel="http://schemas.microsoft.com/office/2019/extlst" xmlns:r="http://schemas.openxmlformats.org/officeDocument/2006/relationships" xmlns:m="http://schemas.openxmlformats.org/officeDocument/2006/math" xmlns:v="urn:schemas-microsoft-com:vml" xmlns:wp14="http://schemas.microsoft.com/office/word/2010/wordprocessingDrawing" xmlns:wp="http://schemas.openxmlformats.org/drawingml/2006/wordprocessingDrawing" xmlns:w10="urn:schemas-microsoft-com:office:word" xmlns:w="http://schemas.openxmlformats.org/wordprocessingml/2006/main" xmlns:w14="http://schemas.microsoft.com/office/word/2010/wordml" xmlns:w15="http://schemas.microsoft.com/office/word/2012/wordml" xmlns:w16cex="http://schemas.microsoft.com/office/word/2018/wordml/cex" xmlns:w16cid="http://schemas.microsoft.com/office/word/2016/wordml/cid" xmlns:w16="http://schemas.microsoft.com/office/word/2018/wordml" xmlns:w16du="http://schemas.microsoft.com/office/word/2023/wordml/word16du" xmlns:w16sdtdh="http://schemas.microsoft.com/office/word/2020/wordml/sdtdatahash" xmlns:w16se="http://schemas.microsoft.com/office/word/2015/wordml/symex" xmlns:wpg="http://schemas.microsoft.com/office/word/2010/wordprocessingGroup" xmlns:wpi="http://schemas.microsoft.com/office/word/2010/wordprocessingInk" xmlns:wne="http://schemas.microsoft.com/office/word/2006/wordml" xmlns:wps="http://schemas.microsoft.com/office/word/2010/wordprocessingShape" mc:Ignorable="w14 w15 w16se w16cid w16 w16cex w16sdtdh w16du wp14">
   <w:sdt>
     <w:sdtPr>
       <w:rPr>
@@ -2699,7 +3529,7 @@
 </file>
 
 <file path=word/footer2.xml><?xml version="1.0" encoding="utf-8"?>
-<w:ftr xmlns:wpc="http://schemas.microsoft.com/office/word/2010/wordprocessingCanvas" xmlns:cx="http://schemas.microsoft.com/office/drawing/2014/chartex" xmlns:cx1="http://schemas.microsoft.com/office/drawing/2015/9/8/chartex" xmlns:cx2="http://schemas.microsoft.com/office/drawing/2015/10/21/chartex" xmlns:cx3="http://schemas.microsoft.com/office/drawing/2016/5/9/chartex" xmlns:cx4="http://schemas.microsoft.com/office/drawing/2016/5/10/chartex" xmlns:cx5="http://schemas.microsoft.com/office/drawing/2016/5/11/chartex" xmlns:cx6="http://schemas.microsoft.com/office/drawing/2016/5/12/chartex" xmlns:cx7="http://schemas.microsoft.com/office/drawing/2016/5/13/chartex" xmlns:cx8="http://schemas.microsoft.com/office/drawing/2016/5/14/chartex" xmlns:mc="http://schemas.openxmlformats.org/markup-compatibility/2006" xmlns:aink="http://schemas.microsoft.com/office/drawing/2016/ink" xmlns:am3d="http://schemas.microsoft.com/office/drawing/2017/model3d" xmlns:o="urn:schemas-microsoft-com:office:office" xmlns:oel="http://schemas.microsoft.com/office/2019/extlst" xmlns:r="http://schemas.openxmlformats.org/officeDocument/2006/relationships" xmlns:m="http://schemas.openxmlformats.org/officeDocument/2006/math" xmlns:v="urn:schemas-microsoft-com:vml" xmlns:wp14="http://schemas.microsoft.com/office/word/2010/wordprocessingDrawing" xmlns:wp="http://schemas.openxmlformats.org/drawingml/2006/wordprocessingDrawing" xmlns:w10="urn:schemas-microsoft-com:office:word" xmlns:w="http://schemas.openxmlformats.org/wordprocessingml/2006/main" xmlns:w14="http://schemas.microsoft.com/office/word/2010/wordml" xmlns:w15="http://schemas.microsoft.com/office/word/2012/wordml" xmlns:w16cex="http://schemas.microsoft.com/office/word/2018/wordml/cex" xmlns:w16cid="http://schemas.microsoft.com/office/word/2016/wordml/cid" xmlns:w16="http://schemas.microsoft.com/office/word/2018/wordml" xmlns:w16sdtdh="http://schemas.microsoft.com/office/word/2020/wordml/sdtdatahash" xmlns:w16se="http://schemas.microsoft.com/office/word/2015/wordml/symex" xmlns:wpg="http://schemas.microsoft.com/office/word/2010/wordprocessingGroup" xmlns:wpi="http://schemas.microsoft.com/office/word/2010/wordprocessingInk" xmlns:wne="http://schemas.microsoft.com/office/word/2006/wordml" xmlns:wps="http://schemas.microsoft.com/office/word/2010/wordprocessingShape" mc:Ignorable="w14 w15 w16se w16cid w16 w16cex w16sdtdh wp14">
+<w:ftr xmlns:wpc="http://schemas.microsoft.com/office/word/2010/wordprocessingCanvas" xmlns:cx="http://schemas.microsoft.com/office/drawing/2014/chartex" xmlns:cx1="http://schemas.microsoft.com/office/drawing/2015/9/8/chartex" xmlns:cx2="http://schemas.microsoft.com/office/drawing/2015/10/21/chartex" xmlns:cx3="http://schemas.microsoft.com/office/drawing/2016/5/9/chartex" xmlns:cx4="http://schemas.microsoft.com/office/drawing/2016/5/10/chartex" xmlns:cx5="http://schemas.microsoft.com/office/drawing/2016/5/11/chartex" xmlns:cx6="http://schemas.microsoft.com/office/drawing/2016/5/12/chartex" xmlns:cx7="http://schemas.microsoft.com/office/drawing/2016/5/13/chartex" xmlns:cx8="http://schemas.microsoft.com/office/drawing/2016/5/14/chartex" xmlns:mc="http://schemas.openxmlformats.org/markup-compatibility/2006" xmlns:aink="http://schemas.microsoft.com/office/drawing/2016/ink" xmlns:am3d="http://schemas.microsoft.com/office/drawing/2017/model3d" xmlns:o="urn:schemas-microsoft-com:office:office" xmlns:oel="http://schemas.microsoft.com/office/2019/extlst" xmlns:r="http://schemas.openxmlformats.org/officeDocument/2006/relationships" xmlns:m="http://schemas.openxmlformats.org/officeDocument/2006/math" xmlns:v="urn:schemas-microsoft-com:vml" xmlns:wp14="http://schemas.microsoft.com/office/word/2010/wordprocessingDrawing" xmlns:wp="http://schemas.openxmlformats.org/drawingml/2006/wordprocessingDrawing" xmlns:w10="urn:schemas-microsoft-com:office:word" xmlns:w="http://schemas.openxmlformats.org/wordprocessingml/2006/main" xmlns:w14="http://schemas.microsoft.com/office/word/2010/wordml" xmlns:w15="http://schemas.microsoft.com/office/word/2012/wordml" xmlns:w16cex="http://schemas.microsoft.com/office/word/2018/wordml/cex" xmlns:w16cid="http://schemas.microsoft.com/office/word/2016/wordml/cid" xmlns:w16="http://schemas.microsoft.com/office/word/2018/wordml" xmlns:w16du="http://schemas.microsoft.com/office/word/2023/wordml/word16du" xmlns:w16sdtdh="http://schemas.microsoft.com/office/word/2020/wordml/sdtdatahash" xmlns:w16se="http://schemas.microsoft.com/office/word/2015/wordml/symex" xmlns:wpg="http://schemas.microsoft.com/office/word/2010/wordprocessingGroup" xmlns:wpi="http://schemas.microsoft.com/office/word/2010/wordprocessingInk" xmlns:wne="http://schemas.microsoft.com/office/word/2006/wordml" xmlns:wps="http://schemas.microsoft.com/office/word/2010/wordprocessingShape" mc:Ignorable="w14 w15 w16se w16cid w16 w16cex w16sdtdh w16du wp14">
   <w:sdt>
     <w:sdtPr>
       <w:rPr>
@@ -2763,7 +3593,7 @@
 </file>
 
 <file path=word/footnotes.xml><?xml version="1.0" encoding="utf-8"?>
-<w:footnotes xmlns:wpc="http://schemas.microsoft.com/office/word/2010/wordprocessingCanvas" xmlns:cx="http://schemas.microsoft.com/office/drawing/2014/chartex" xmlns:cx1="http://schemas.microsoft.com/office/drawing/2015/9/8/chartex" xmlns:cx2="http://schemas.microsoft.com/office/drawing/2015/10/21/chartex" xmlns:cx3="http://schemas.microsoft.com/office/drawing/2016/5/9/chartex" xmlns:cx4="http://schemas.microsoft.com/office/drawing/2016/5/10/chartex" xmlns:cx5="http://schemas.microsoft.com/office/drawing/2016/5/11/chartex" xmlns:cx6="http://schemas.microsoft.com/office/drawing/2016/5/12/chartex" xmlns:cx7="http://schemas.microsoft.com/office/drawing/2016/5/13/chartex" xmlns:cx8="http://schemas.microsoft.com/office/drawing/2016/5/14/chartex" xmlns:mc="http://schemas.openxmlformats.org/markup-compatibility/2006" xmlns:aink="http://schemas.microsoft.com/office/drawing/2016/ink" xmlns:am3d="http://schemas.microsoft.com/office/drawing/2017/model3d" xmlns:o="urn:schemas-microsoft-com:office:office" xmlns:oel="http://schemas.microsoft.com/office/2019/extlst" xmlns:r="http://schemas.openxmlformats.org/officeDocument/2006/relationships" xmlns:m="http://schemas.openxmlformats.org/officeDocument/2006/math" xmlns:v="urn:schemas-microsoft-com:vml" xmlns:wp14="http://schemas.microsoft.com/office/word/2010/wordprocessingDrawing" xmlns:wp="http://schemas.openxmlformats.org/drawingml/2006/wordprocessingDrawing" xmlns:w10="urn:schemas-microsoft-com:office:word" xmlns:w="http://schemas.openxmlformats.org/wordprocessingml/2006/main" xmlns:w14="http://schemas.microsoft.com/office/word/2010/wordml" xmlns:w15="http://schemas.microsoft.com/office/word/2012/wordml" xmlns:w16cex="http://schemas.microsoft.com/office/word/2018/wordml/cex" xmlns:w16cid="http://schemas.microsoft.com/office/word/2016/wordml/cid" xmlns:w16="http://schemas.microsoft.com/office/word/2018/wordml" xmlns:w16sdtdh="http://schemas.microsoft.com/office/word/2020/wordml/sdtdatahash" xmlns:w16se="http://schemas.microsoft.com/office/word/2015/wordml/symex" xmlns:wpg="http://schemas.microsoft.com/office/word/2010/wordprocessingGroup" xmlns:wpi="http://schemas.microsoft.com/office/word/2010/wordprocessingInk" xmlns:wne="http://schemas.microsoft.com/office/word/2006/wordml" xmlns:wps="http://schemas.microsoft.com/office/word/2010/wordprocessingShape" mc:Ignorable="w14 w15 w16se w16cid w16 w16cex w16sdtdh wp14">
+<w:footnotes xmlns:wpc="http://schemas.microsoft.com/office/word/2010/wordprocessingCanvas" xmlns:cx="http://schemas.microsoft.com/office/drawing/2014/chartex" xmlns:cx1="http://schemas.microsoft.com/office/drawing/2015/9/8/chartex" xmlns:cx2="http://schemas.microsoft.com/office/drawing/2015/10/21/chartex" xmlns:cx3="http://schemas.microsoft.com/office/drawing/2016/5/9/chartex" xmlns:cx4="http://schemas.microsoft.com/office/drawing/2016/5/10/chartex" xmlns:cx5="http://schemas.microsoft.com/office/drawing/2016/5/11/chartex" xmlns:cx6="http://schemas.microsoft.com/office/drawing/2016/5/12/chartex" xmlns:cx7="http://schemas.microsoft.com/office/drawing/2016/5/13/chartex" xmlns:cx8="http://schemas.microsoft.com/office/drawing/2016/5/14/chartex" xmlns:mc="http://schemas.openxmlformats.org/markup-compatibility/2006" xmlns:aink="http://schemas.microsoft.com/office/drawing/2016/ink" xmlns:am3d="http://schemas.microsoft.com/office/drawing/2017/model3d" xmlns:o="urn:schemas-microsoft-com:office:office" xmlns:oel="http://schemas.microsoft.com/office/2019/extlst" xmlns:r="http://schemas.openxmlformats.org/officeDocument/2006/relationships" xmlns:m="http://schemas.openxmlformats.org/officeDocument/2006/math" xmlns:v="urn:schemas-microsoft-com:vml" xmlns:wp14="http://schemas.microsoft.com/office/word/2010/wordprocessingDrawing" xmlns:wp="http://schemas.openxmlformats.org/drawingml/2006/wordprocessingDrawing" xmlns:w10="urn:schemas-microsoft-com:office:word" xmlns:w="http://schemas.openxmlformats.org/wordprocessingml/2006/main" xmlns:w14="http://schemas.microsoft.com/office/word/2010/wordml" xmlns:w15="http://schemas.microsoft.com/office/word/2012/wordml" xmlns:w16cex="http://schemas.microsoft.com/office/word/2018/wordml/cex" xmlns:w16cid="http://schemas.microsoft.com/office/word/2016/wordml/cid" xmlns:w16="http://schemas.microsoft.com/office/word/2018/wordml" xmlns:w16du="http://schemas.microsoft.com/office/word/2023/wordml/word16du" xmlns:w16sdtdh="http://schemas.microsoft.com/office/word/2020/wordml/sdtdatahash" xmlns:w16se="http://schemas.microsoft.com/office/word/2015/wordml/symex" xmlns:wpg="http://schemas.microsoft.com/office/word/2010/wordprocessingGroup" xmlns:wpi="http://schemas.microsoft.com/office/word/2010/wordprocessingInk" xmlns:wne="http://schemas.microsoft.com/office/word/2006/wordml" xmlns:wps="http://schemas.microsoft.com/office/word/2010/wordprocessingShape" mc:Ignorable="w14 w15 w16se w16cid w16 w16cex w16sdtdh w16du wp14">
   <w:footnote w:type="separator" w:id="-1">
     <w:p>
       <w:r>
@@ -2782,7 +3612,7 @@
 </file>
 
 <file path=word/header1.xml><?xml version="1.0" encoding="utf-8"?>
-<w:hdr xmlns:wpc="http://schemas.microsoft.com/office/word/2010/wordprocessingCanvas" xmlns:cx="http://schemas.microsoft.com/office/drawing/2014/chartex" xmlns:cx1="http://schemas.microsoft.com/office/drawing/2015/9/8/chartex" xmlns:cx2="http://schemas.microsoft.com/office/drawing/2015/10/21/chartex" xmlns:cx3="http://schemas.microsoft.com/office/drawing/2016/5/9/chartex" xmlns:cx4="http://schemas.microsoft.com/office/drawing/2016/5/10/chartex" xmlns:cx5="http://schemas.microsoft.com/office/drawing/2016/5/11/chartex" xmlns:cx6="http://schemas.microsoft.com/office/drawing/2016/5/12/chartex" xmlns:cx7="http://schemas.microsoft.com/office/drawing/2016/5/13/chartex" xmlns:cx8="http://schemas.microsoft.com/office/drawing/2016/5/14/chartex" xmlns:mc="http://schemas.openxmlformats.org/markup-compatibility/2006" xmlns:aink="http://schemas.microsoft.com/office/drawing/2016/ink" xmlns:am3d="http://schemas.microsoft.com/office/drawing/2017/model3d" xmlns:o="urn:schemas-microsoft-com:office:office" xmlns:oel="http://schemas.microsoft.com/office/2019/extlst" xmlns:r="http://schemas.openxmlformats.org/officeDocument/2006/relationships" xmlns:m="http://schemas.openxmlformats.org/officeDocument/2006/math" xmlns:v="urn:schemas-microsoft-com:vml" xmlns:wp14="http://schemas.microsoft.com/office/word/2010/wordprocessingDrawing" xmlns:wp="http://schemas.openxmlformats.org/drawingml/2006/wordprocessingDrawing" xmlns:w10="urn:schemas-microsoft-com:office:word" xmlns:w="http://schemas.openxmlformats.org/wordprocessingml/2006/main" xmlns:w14="http://schemas.microsoft.com/office/word/2010/wordml" xmlns:w15="http://schemas.microsoft.com/office/word/2012/wordml" xmlns:w16cex="http://schemas.microsoft.com/office/word/2018/wordml/cex" xmlns:w16cid="http://schemas.microsoft.com/office/word/2016/wordml/cid" xmlns:w16="http://schemas.microsoft.com/office/word/2018/wordml" xmlns:w16sdtdh="http://schemas.microsoft.com/office/word/2020/wordml/sdtdatahash" xmlns:w16se="http://schemas.microsoft.com/office/word/2015/wordml/symex" xmlns:wpg="http://schemas.microsoft.com/office/word/2010/wordprocessingGroup" xmlns:wpi="http://schemas.microsoft.com/office/word/2010/wordprocessingInk" xmlns:wne="http://schemas.microsoft.com/office/word/2006/wordml" xmlns:wps="http://schemas.microsoft.com/office/word/2010/wordprocessingShape" mc:Ignorable="w14 w15 w16se w16cid w16 w16cex w16sdtdh wp14">
+<w:hdr xmlns:wpc="http://schemas.microsoft.com/office/word/2010/wordprocessingCanvas" xmlns:cx="http://schemas.microsoft.com/office/drawing/2014/chartex" xmlns:cx1="http://schemas.microsoft.com/office/drawing/2015/9/8/chartex" xmlns:cx2="http://schemas.microsoft.com/office/drawing/2015/10/21/chartex" xmlns:cx3="http://schemas.microsoft.com/office/drawing/2016/5/9/chartex" xmlns:cx4="http://schemas.microsoft.com/office/drawing/2016/5/10/chartex" xmlns:cx5="http://schemas.microsoft.com/office/drawing/2016/5/11/chartex" xmlns:cx6="http://schemas.microsoft.com/office/drawing/2016/5/12/chartex" xmlns:cx7="http://schemas.microsoft.com/office/drawing/2016/5/13/chartex" xmlns:cx8="http://schemas.microsoft.com/office/drawing/2016/5/14/chartex" xmlns:mc="http://schemas.openxmlformats.org/markup-compatibility/2006" xmlns:aink="http://schemas.microsoft.com/office/drawing/2016/ink" xmlns:am3d="http://schemas.microsoft.com/office/drawing/2017/model3d" xmlns:o="urn:schemas-microsoft-com:office:office" xmlns:oel="http://schemas.microsoft.com/office/2019/extlst" xmlns:r="http://schemas.openxmlformats.org/officeDocument/2006/relationships" xmlns:m="http://schemas.openxmlformats.org/officeDocument/2006/math" xmlns:v="urn:schemas-microsoft-com:vml" xmlns:wp14="http://schemas.microsoft.com/office/word/2010/wordprocessingDrawing" xmlns:wp="http://schemas.openxmlformats.org/drawingml/2006/wordprocessingDrawing" xmlns:w10="urn:schemas-microsoft-com:office:word" xmlns:w="http://schemas.openxmlformats.org/wordprocessingml/2006/main" xmlns:w14="http://schemas.microsoft.com/office/word/2010/wordml" xmlns:w15="http://schemas.microsoft.com/office/word/2012/wordml" xmlns:w16cex="http://schemas.microsoft.com/office/word/2018/wordml/cex" xmlns:w16cid="http://schemas.microsoft.com/office/word/2016/wordml/cid" xmlns:w16="http://schemas.microsoft.com/office/word/2018/wordml" xmlns:w16du="http://schemas.microsoft.com/office/word/2023/wordml/word16du" xmlns:w16sdtdh="http://schemas.microsoft.com/office/word/2020/wordml/sdtdatahash" xmlns:w16se="http://schemas.microsoft.com/office/word/2015/wordml/symex" xmlns:wpg="http://schemas.microsoft.com/office/word/2010/wordprocessingGroup" xmlns:wpi="http://schemas.microsoft.com/office/word/2010/wordprocessingInk" xmlns:wne="http://schemas.microsoft.com/office/word/2006/wordml" xmlns:wps="http://schemas.microsoft.com/office/word/2010/wordprocessingShape" mc:Ignorable="w14 w15 w16se w16cid w16 w16cex w16sdtdh w16du wp14">
   <w:p>
     <w:pPr>
       <w:pStyle w:val="Header"/>
@@ -2895,7 +3725,7 @@
 </file>
 
 <file path=word/numbering.xml><?xml version="1.0" encoding="utf-8"?>
-<w:numbering xmlns:wpc="http://schemas.microsoft.com/office/word/2010/wordprocessingCanvas" xmlns:cx="http://schemas.microsoft.com/office/drawing/2014/chartex" xmlns:cx1="http://schemas.microsoft.com/office/drawing/2015/9/8/chartex" xmlns:cx2="http://schemas.microsoft.com/office/drawing/2015/10/21/chartex" xmlns:cx3="http://schemas.microsoft.com/office/drawing/2016/5/9/chartex" xmlns:cx4="http://schemas.microsoft.com/office/drawing/2016/5/10/chartex" xmlns:cx5="http://schemas.microsoft.com/office/drawing/2016/5/11/chartex" xmlns:cx6="http://schemas.microsoft.com/office/drawing/2016/5/12/chartex" xmlns:cx7="http://schemas.microsoft.com/office/drawing/2016/5/13/chartex" xmlns:cx8="http://schemas.microsoft.com/office/drawing/2016/5/14/chartex" xmlns:mc="http://schemas.openxmlformats.org/markup-compatibility/2006" xmlns:aink="http://schemas.microsoft.com/office/drawing/2016/ink" xmlns:am3d="http://schemas.microsoft.com/office/drawing/2017/model3d" xmlns:o="urn:schemas-microsoft-com:office:office" xmlns:oel="http://schemas.microsoft.com/office/2019/extlst" xmlns:r="http://schemas.openxmlformats.org/officeDocument/2006/relationships" xmlns:m="http://schemas.openxmlformats.org/officeDocument/2006/math" xmlns:v="urn:schemas-microsoft-com:vml" xmlns:wp14="http://schemas.microsoft.com/office/word/2010/wordprocessingDrawing" xmlns:wp="http://schemas.openxmlformats.org/drawingml/2006/wordprocessingDrawing" xmlns:w10="urn:schemas-microsoft-com:office:word" xmlns:w="http://schemas.openxmlformats.org/wordprocessingml/2006/main" xmlns:w14="http://schemas.microsoft.com/office/word/2010/wordml" xmlns:w15="http://schemas.microsoft.com/office/word/2012/wordml" xmlns:w16cex="http://schemas.microsoft.com/office/word/2018/wordml/cex" xmlns:w16cid="http://schemas.microsoft.com/office/word/2016/wordml/cid" xmlns:w16="http://schemas.microsoft.com/office/word/2018/wordml" xmlns:w16sdtdh="http://schemas.microsoft.com/office/word/2020/wordml/sdtdatahash" xmlns:w16se="http://schemas.microsoft.com/office/word/2015/wordml/symex" xmlns:wpg="http://schemas.microsoft.com/office/word/2010/wordprocessingGroup" xmlns:wpi="http://schemas.microsoft.com/office/word/2010/wordprocessingInk" xmlns:wne="http://schemas.microsoft.com/office/word/2006/wordml" xmlns:wps="http://schemas.microsoft.com/office/word/2010/wordprocessingShape" mc:Ignorable="w14 w15 w16se w16cid w16 w16cex w16sdtdh wp14">
+<w:numbering xmlns:wpc="http://schemas.microsoft.com/office/word/2010/wordprocessingCanvas" xmlns:cx="http://schemas.microsoft.com/office/drawing/2014/chartex" xmlns:cx1="http://schemas.microsoft.com/office/drawing/2015/9/8/chartex" xmlns:cx2="http://schemas.microsoft.com/office/drawing/2015/10/21/chartex" xmlns:cx3="http://schemas.microsoft.com/office/drawing/2016/5/9/chartex" xmlns:cx4="http://schemas.microsoft.com/office/drawing/2016/5/10/chartex" xmlns:cx5="http://schemas.microsoft.com/office/drawing/2016/5/11/chartex" xmlns:cx6="http://schemas.microsoft.com/office/drawing/2016/5/12/chartex" xmlns:cx7="http://schemas.microsoft.com/office/drawing/2016/5/13/chartex" xmlns:cx8="http://schemas.microsoft.com/office/drawing/2016/5/14/chartex" xmlns:mc="http://schemas.openxmlformats.org/markup-compatibility/2006" xmlns:aink="http://schemas.microsoft.com/office/drawing/2016/ink" xmlns:am3d="http://schemas.microsoft.com/office/drawing/2017/model3d" xmlns:o="urn:schemas-microsoft-com:office:office" xmlns:oel="http://schemas.microsoft.com/office/2019/extlst" xmlns:r="http://schemas.openxmlformats.org/officeDocument/2006/relationships" xmlns:m="http://schemas.openxmlformats.org/officeDocument/2006/math" xmlns:v="urn:schemas-microsoft-com:vml" xmlns:wp14="http://schemas.microsoft.com/office/word/2010/wordprocessingDrawing" xmlns:wp="http://schemas.openxmlformats.org/drawingml/2006/wordprocessingDrawing" xmlns:w10="urn:schemas-microsoft-com:office:word" xmlns:w="http://schemas.openxmlformats.org/wordprocessingml/2006/main" xmlns:w14="http://schemas.microsoft.com/office/word/2010/wordml" xmlns:w15="http://schemas.microsoft.com/office/word/2012/wordml" xmlns:w16cex="http://schemas.microsoft.com/office/word/2018/wordml/cex" xmlns:w16cid="http://schemas.microsoft.com/office/word/2016/wordml/cid" xmlns:w16="http://schemas.microsoft.com/office/word/2018/wordml" xmlns:w16du="http://schemas.microsoft.com/office/word/2023/wordml/word16du" xmlns:w16sdtdh="http://schemas.microsoft.com/office/word/2020/wordml/sdtdatahash" xmlns:w16se="http://schemas.microsoft.com/office/word/2015/wordml/symex" xmlns:wpg="http://schemas.microsoft.com/office/word/2010/wordprocessingGroup" xmlns:wpi="http://schemas.microsoft.com/office/word/2010/wordprocessingInk" xmlns:wne="http://schemas.microsoft.com/office/word/2006/wordml" xmlns:wps="http://schemas.microsoft.com/office/word/2010/wordprocessingShape" mc:Ignorable="w14 w15 w16se w16cid w16 w16cex w16sdtdh w16du wp14">
   <w:abstractNum w:abstractNumId="0" w15:restartNumberingAfterBreak="0">
     <w:nsid w:val="03657106"/>
     <w:multiLevelType w:val="hybridMultilevel"/>
@@ -6425,7 +7255,7 @@
 </file>
 
 <file path=word/styles.xml><?xml version="1.0" encoding="utf-8"?>
-<w:styles xmlns:mc="http://schemas.openxmlformats.org/markup-compatibility/2006" xmlns:r="http://schemas.openxmlformats.org/officeDocument/2006/relationships" xmlns:w="http://schemas.openxmlformats.org/wordprocessingml/2006/main" xmlns:w14="http://schemas.microsoft.com/office/word/2010/wordml" xmlns:w15="http://schemas.microsoft.com/office/word/2012/wordml" xmlns:w16cex="http://schemas.microsoft.com/office/word/2018/wordml/cex" xmlns:w16cid="http://schemas.microsoft.com/office/word/2016/wordml/cid" xmlns:w16="http://schemas.microsoft.com/office/word/2018/wordml" xmlns:w16sdtdh="http://schemas.microsoft.com/office/word/2020/wordml/sdtdatahash" xmlns:w16se="http://schemas.microsoft.com/office/word/2015/wordml/symex" mc:Ignorable="w14 w15 w16se w16cid w16 w16cex w16sdtdh">
+<w:styles xmlns:mc="http://schemas.openxmlformats.org/markup-compatibility/2006" xmlns:r="http://schemas.openxmlformats.org/officeDocument/2006/relationships" xmlns:w="http://schemas.openxmlformats.org/wordprocessingml/2006/main" xmlns:w14="http://schemas.microsoft.com/office/word/2010/wordml" xmlns:w15="http://schemas.microsoft.com/office/word/2012/wordml" xmlns:w16cex="http://schemas.microsoft.com/office/word/2018/wordml/cex" xmlns:w16cid="http://schemas.microsoft.com/office/word/2016/wordml/cid" xmlns:w16="http://schemas.microsoft.com/office/word/2018/wordml" xmlns:w16du="http://schemas.microsoft.com/office/word/2023/wordml/word16du" xmlns:w16sdtdh="http://schemas.microsoft.com/office/word/2020/wordml/sdtdatahash" xmlns:w16se="http://schemas.microsoft.com/office/word/2015/wordml/symex" mc:Ignorable="w14 w15 w16se w16cid w16 w16cex w16sdtdh w16du">
   <w:docDefaults>
     <w:rPrDefault>
       <w:rPr>
@@ -7147,6 +7977,16 @@
     <w:unhideWhenUsed/>
     <w:rsid w:val="00825021"/>
   </w:style>
+  <w:style w:type="character" w:styleId="PlaceholderText">
+    <w:name w:val="Placeholder Text"/>
+    <w:basedOn w:val="DefaultParagraphFont"/>
+    <w:uiPriority w:val="99"/>
+    <w:semiHidden/>
+    <w:rsid w:val="00B2498E"/>
+    <w:rPr>
+      <w:color w:val="666666"/>
+    </w:rPr>
+  </w:style>
 </w:styles>
 </file>
 

</xml_diff>

<commit_message>
112024 1234pm from laptop
</commit_message>
<xml_diff>
--- a/2024/Fall 2024/TFES Lab/Convection from Flat Plate/FlatPlateConvectionLab_ME4650_Template.docx
+++ b/2024/Fall 2024/TFES Lab/Convection from Flat Plate/FlatPlateConvectionLab_ME4650_Template.docx
@@ -1485,7 +1485,7 @@
                                     <w:rPr>
                                       <w:color w:val="FF0000"/>
                                     </w:rPr>
-                                    <w:t>10.199</w:t>
+                                    <w:t>5.01</w:t>
                                   </w:r>
                                 </w:p>
                               </w:tc>
@@ -1842,7 +1842,7 @@
                               <w:rPr>
                                 <w:color w:val="FF0000"/>
                               </w:rPr>
-                              <w:t>10.199</w:t>
+                              <w:t>5.01</w:t>
                             </w:r>
                           </w:p>
                         </w:tc>
@@ -2665,16 +2665,16 @@
         <mc:AlternateContent>
           <mc:Choice Requires="wps">
             <w:drawing>
-              <wp:anchor distT="0" distB="0" distL="114300" distR="114300" simplePos="0" relativeHeight="251692032" behindDoc="0" locked="0" layoutInCell="1" allowOverlap="1" wp14:anchorId="08773165" wp14:editId="15980459">
+              <wp:anchor distT="0" distB="0" distL="114300" distR="114300" simplePos="0" relativeHeight="251692032" behindDoc="0" locked="0" layoutInCell="1" allowOverlap="1" wp14:anchorId="08773165" wp14:editId="4A66D29F">
                 <wp:simplePos x="0" y="0"/>
                 <wp:positionH relativeFrom="column">
-                  <wp:posOffset>86995</wp:posOffset>
+                  <wp:posOffset>88900</wp:posOffset>
                 </wp:positionH>
                 <wp:positionV relativeFrom="paragraph">
-                  <wp:posOffset>2022475</wp:posOffset>
+                  <wp:posOffset>2023110</wp:posOffset>
                 </wp:positionV>
-                <wp:extent cx="5975985" cy="968375"/>
-                <wp:effectExtent l="0" t="0" r="18415" b="9525"/>
+                <wp:extent cx="5975985" cy="2584450"/>
+                <wp:effectExtent l="0" t="0" r="24765" b="25400"/>
                 <wp:wrapTopAndBottom/>
                 <wp:docPr id="1267066333" name="Text Box 1"/>
                 <wp:cNvGraphicFramePr/>
@@ -2685,7 +2685,7 @@
                       <wps:spPr>
                         <a:xfrm>
                           <a:off x="0" y="0"/>
-                          <a:ext cx="5975985" cy="968375"/>
+                          <a:ext cx="5975985" cy="2584450"/>
                         </a:xfrm>
                         <a:prstGeom prst="rect">
                           <a:avLst/>
@@ -2706,7 +2706,40 @@
                               <w:t xml:space="preserve">2a. </w:t>
                             </w:r>
                             <w:r>
-                              <w:t>[insert your response here]</w:t>
+                              <w:t xml:space="preserve">The range for percent difference of the local Nusselt number, convection heat transfer coefficient and surface temperature accounting for radiation and convection is [1.8%, 53.95%], [1.25%, 54.62%], </w:t>
+                            </w:r>
+                            <w:r>
+                              <w:t xml:space="preserve">and </w:t>
+                            </w:r>
+                            <w:r>
+                              <w:t>[</w:t>
+                            </w:r>
+                            <w:r>
+                              <w:t xml:space="preserve">0.33%,1.65%] respectively. For the local Nusselt number, the data shows that the </w:t>
+                            </w:r>
+                            <w:proofErr w:type="spellStart"/>
+                            <w:r>
+                              <w:t>the</w:t>
+                            </w:r>
+                            <w:proofErr w:type="spellEnd"/>
+                            <w:r>
+                              <w:t xml:space="preserve"> first two non-dimensional lengths correspond to relatively low percent difference while increasing the non-dimensional length increases the percent difference where it hits its max at the trailing edge of the plate which implies that the agreement between theory and experiment is more favorable at the leading edge. For the local heat transfer coefficient, the </w:t>
+                            </w:r>
+                            <w:proofErr w:type="spellStart"/>
+                            <w:r>
+                              <w:t>percennt</w:t>
+                            </w:r>
+                            <w:proofErr w:type="spellEnd"/>
+                            <w:r>
+                              <w:t xml:space="preserve"> difference is relatively uniform for the first 5 non-dimensional length and then the percent difference begins to increase and reach a max at the trailing edge of the plate which implies that theory and experiment agree early in the non-dimensional length but become more inaccurate about a third of the way through the plate. For surface temperature, data shows that the theoretical percent difference from the experimental values is relatively low throughout the entire non-dimensional length when considering both convection and </w:t>
+                            </w:r>
+                            <w:proofErr w:type="spellStart"/>
+                            <w:r>
+                              <w:t>raditation</w:t>
+                            </w:r>
+                            <w:proofErr w:type="spellEnd"/>
+                            <w:r>
+                              <w:t xml:space="preserve">. </w:t>
                             </w:r>
                           </w:p>
                         </w:txbxContent>
@@ -2728,7 +2761,7 @@
           </mc:Choice>
           <mc:Fallback>
             <w:pict>
-              <v:shape w14:anchorId="08773165" id="Text Box 1" o:spid="_x0000_s1034" type="#_x0000_t202" style="position:absolute;margin-left:6.85pt;margin-top:159.25pt;width:470.55pt;height:76.25pt;z-index:251692032;visibility:visible;mso-wrap-style:square;mso-height-percent:0;mso-wrap-distance-left:9pt;mso-wrap-distance-top:0;mso-wrap-distance-right:9pt;mso-wrap-distance-bottom:0;mso-position-horizontal:absolute;mso-position-horizontal-relative:text;mso-position-vertical:absolute;mso-position-vertical-relative:text;mso-height-percent:0;mso-height-relative:margin;v-text-anchor:top" o:gfxdata="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" fillcolor="white [3201]" strokeweight=".5pt">
+              <v:shape w14:anchorId="08773165" id="Text Box 1" o:spid="_x0000_s1034" type="#_x0000_t202" style="position:absolute;margin-left:7pt;margin-top:159.3pt;width:470.55pt;height:203.5pt;z-index:251692032;visibility:visible;mso-wrap-style:square;mso-height-percent:0;mso-wrap-distance-left:9pt;mso-wrap-distance-top:0;mso-wrap-distance-right:9pt;mso-wrap-distance-bottom:0;mso-position-horizontal:absolute;mso-position-horizontal-relative:text;mso-position-vertical:absolute;mso-position-vertical-relative:text;mso-height-percent:0;mso-height-relative:margin;v-text-anchor:top" o:gfxdata="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" fillcolor="white [3201]" strokeweight=".5pt">
                 <v:textbox>
                   <w:txbxContent>
                     <w:p>
@@ -2736,7 +2769,40 @@
                         <w:t xml:space="preserve">2a. </w:t>
                       </w:r>
                       <w:r>
-                        <w:t>[insert your response here]</w:t>
+                        <w:t xml:space="preserve">The range for percent difference of the local Nusselt number, convection heat transfer coefficient and surface temperature accounting for radiation and convection is [1.8%, 53.95%], [1.25%, 54.62%], </w:t>
+                      </w:r>
+                      <w:r>
+                        <w:t xml:space="preserve">and </w:t>
+                      </w:r>
+                      <w:r>
+                        <w:t>[</w:t>
+                      </w:r>
+                      <w:r>
+                        <w:t xml:space="preserve">0.33%,1.65%] respectively. For the local Nusselt number, the data shows that the </w:t>
+                      </w:r>
+                      <w:proofErr w:type="spellStart"/>
+                      <w:r>
+                        <w:t>the</w:t>
+                      </w:r>
+                      <w:proofErr w:type="spellEnd"/>
+                      <w:r>
+                        <w:t xml:space="preserve"> first two non-dimensional lengths correspond to relatively low percent difference while increasing the non-dimensional length increases the percent difference where it hits its max at the trailing edge of the plate which implies that the agreement between theory and experiment is more favorable at the leading edge. For the local heat transfer coefficient, the </w:t>
+                      </w:r>
+                      <w:proofErr w:type="spellStart"/>
+                      <w:r>
+                        <w:t>percennt</w:t>
+                      </w:r>
+                      <w:proofErr w:type="spellEnd"/>
+                      <w:r>
+                        <w:t xml:space="preserve"> difference is relatively uniform for the first 5 non-dimensional length and then the percent difference begins to increase and reach a max at the trailing edge of the plate which implies that theory and experiment agree early in the non-dimensional length but become more inaccurate about a third of the way through the plate. For surface temperature, data shows that the theoretical percent difference from the experimental values is relatively low throughout the entire non-dimensional length when considering both convection and </w:t>
+                      </w:r>
+                      <w:proofErr w:type="spellStart"/>
+                      <w:r>
+                        <w:t>raditation</w:t>
+                      </w:r>
+                      <w:proofErr w:type="spellEnd"/>
+                      <w:r>
+                        <w:t xml:space="preserve">. </w:t>
                       </w:r>
                     </w:p>
                   </w:txbxContent>
@@ -2822,16 +2888,16 @@
         <mc:AlternateContent>
           <mc:Choice Requires="wps">
             <w:drawing>
-              <wp:anchor distT="0" distB="0" distL="114300" distR="114300" simplePos="0" relativeHeight="251694080" behindDoc="0" locked="0" layoutInCell="1" allowOverlap="1" wp14:anchorId="1D7EAB0F" wp14:editId="2640183A">
+              <wp:anchor distT="0" distB="0" distL="114300" distR="114300" simplePos="0" relativeHeight="251694080" behindDoc="0" locked="0" layoutInCell="1" allowOverlap="1" wp14:anchorId="1D7EAB0F" wp14:editId="2F993CEA">
                 <wp:simplePos x="0" y="0"/>
                 <wp:positionH relativeFrom="column">
-                  <wp:posOffset>141424</wp:posOffset>
+                  <wp:posOffset>139700</wp:posOffset>
                 </wp:positionH>
                 <wp:positionV relativeFrom="paragraph">
-                  <wp:posOffset>1194707</wp:posOffset>
+                  <wp:posOffset>1196340</wp:posOffset>
                 </wp:positionV>
-                <wp:extent cx="5975985" cy="968375"/>
-                <wp:effectExtent l="0" t="0" r="18415" b="9525"/>
+                <wp:extent cx="5975985" cy="1866900"/>
+                <wp:effectExtent l="0" t="0" r="24765" b="19050"/>
                 <wp:wrapTopAndBottom/>
                 <wp:docPr id="2083160233" name="Text Box 1"/>
                 <wp:cNvGraphicFramePr/>
@@ -2842,7 +2908,7 @@
                       <wps:spPr>
                         <a:xfrm>
                           <a:off x="0" y="0"/>
-                          <a:ext cx="5975985" cy="968375"/>
+                          <a:ext cx="5975985" cy="1866900"/>
                         </a:xfrm>
                         <a:prstGeom prst="rect">
                           <a:avLst/>
@@ -2860,7 +2926,21 @@
                         <w:txbxContent>
                           <w:p>
                             <w:r>
-                              <w:t>2b. [insert your response here]</w:t>
+                              <w:t xml:space="preserve">2b. </w:t>
+                            </w:r>
+                            <w:r>
+                              <w:t xml:space="preserve">The average percent difference in the Nusselt number and heat transfer coefficient based on the values from table 1d are 39.9% and </w:t>
+                            </w:r>
+                            <w:r>
+                              <w:t xml:space="preserve">39.8% respectively. A major reason why the percent difference between experimental and theoretical values is due to the calculation of the theoretical values. This is </w:t>
+                            </w:r>
+                            <w:proofErr w:type="gramStart"/>
+                            <w:r>
+                              <w:t>due to the fact that</w:t>
+                            </w:r>
+                            <w:proofErr w:type="gramEnd"/>
+                            <w:r>
+                              <w:t xml:space="preserve"> both the Nusselt number and heat transfer coefficient us the local Reynolds number which was calculated using an approximate kinematic viscosity found using an average film temperature rather than the actual fluid temperature. To improve the data analysis to lead to better agreement, the experiment could be modified to collect the fluid temperatures at the non-dimensional lengths to improve Reynolds number calculations and therefor improved Nusselt and heat transfer coefficients. </w:t>
                             </w:r>
                           </w:p>
                         </w:txbxContent>
@@ -2882,12 +2962,26 @@
           </mc:Choice>
           <mc:Fallback>
             <w:pict>
-              <v:shape w14:anchorId="1D7EAB0F" id="_x0000_s1035" type="#_x0000_t202" style="position:absolute;margin-left:11.15pt;margin-top:94.05pt;width:470.55pt;height:76.25pt;z-index:251694080;visibility:visible;mso-wrap-style:square;mso-height-percent:0;mso-wrap-distance-left:9pt;mso-wrap-distance-top:0;mso-wrap-distance-right:9pt;mso-wrap-distance-bottom:0;mso-position-horizontal:absolute;mso-position-horizontal-relative:text;mso-position-vertical:absolute;mso-position-vertical-relative:text;mso-height-percent:0;mso-height-relative:margin;v-text-anchor:top" o:gfxdata="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" fillcolor="white [3201]" strokeweight=".5pt">
+              <v:shape w14:anchorId="1D7EAB0F" id="_x0000_s1035" type="#_x0000_t202" style="position:absolute;margin-left:11pt;margin-top:94.2pt;width:470.55pt;height:147pt;z-index:251694080;visibility:visible;mso-wrap-style:square;mso-height-percent:0;mso-wrap-distance-left:9pt;mso-wrap-distance-top:0;mso-wrap-distance-right:9pt;mso-wrap-distance-bottom:0;mso-position-horizontal:absolute;mso-position-horizontal-relative:text;mso-position-vertical:absolute;mso-position-vertical-relative:text;mso-height-percent:0;mso-height-relative:margin;v-text-anchor:top" o:gfxdata="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" fillcolor="white [3201]" strokeweight=".5pt">
                 <v:textbox>
                   <w:txbxContent>
                     <w:p>
                       <w:r>
-                        <w:t>2b. [insert your response here]</w:t>
+                        <w:t xml:space="preserve">2b. </w:t>
+                      </w:r>
+                      <w:r>
+                        <w:t xml:space="preserve">The average percent difference in the Nusselt number and heat transfer coefficient based on the values from table 1d are 39.9% and </w:t>
+                      </w:r>
+                      <w:r>
+                        <w:t xml:space="preserve">39.8% respectively. A major reason why the percent difference between experimental and theoretical values is due to the calculation of the theoretical values. This is </w:t>
+                      </w:r>
+                      <w:proofErr w:type="gramStart"/>
+                      <w:r>
+                        <w:t>due to the fact that</w:t>
+                      </w:r>
+                      <w:proofErr w:type="gramEnd"/>
+                      <w:r>
+                        <w:t xml:space="preserve"> both the Nusselt number and heat transfer coefficient us the local Reynolds number which was calculated using an approximate kinematic viscosity found using an average film temperature rather than the actual fluid temperature. To improve the data analysis to lead to better agreement, the experiment could be modified to collect the fluid temperatures at the non-dimensional lengths to improve Reynolds number calculations and therefor improved Nusselt and heat transfer coefficients. </w:t>
                       </w:r>
                     </w:p>
                   </w:txbxContent>
@@ -2964,6 +3058,132 @@
       </w:pPr>
       <w:r>
         <w:rPr>
+          <w:rFonts w:ascii="Helvetica" w:hAnsi="Helvetica"/>
+          <w:b/>
+          <w:bCs/>
+          <w:noProof/>
+          <w:color w:val="000000" w:themeColor="text1"/>
+        </w:rPr>
+        <w:lastRenderedPageBreak/>
+        <mc:AlternateContent>
+          <mc:Choice Requires="wps">
+            <w:drawing>
+              <wp:anchor distT="0" distB="0" distL="114300" distR="114300" simplePos="0" relativeHeight="251696128" behindDoc="0" locked="0" layoutInCell="1" allowOverlap="1" wp14:anchorId="4A7BFB6B" wp14:editId="198BDB6E">
+                <wp:simplePos x="0" y="0"/>
+                <wp:positionH relativeFrom="column">
+                  <wp:posOffset>196850</wp:posOffset>
+                </wp:positionH>
+                <wp:positionV relativeFrom="paragraph">
+                  <wp:posOffset>2089150</wp:posOffset>
+                </wp:positionV>
+                <wp:extent cx="5975985" cy="1682750"/>
+                <wp:effectExtent l="0" t="0" r="24765" b="12700"/>
+                <wp:wrapTopAndBottom/>
+                <wp:docPr id="1661671242" name="Text Box 1"/>
+                <wp:cNvGraphicFramePr/>
+                <a:graphic xmlns:a="http://schemas.openxmlformats.org/drawingml/2006/main">
+                  <a:graphicData uri="http://schemas.microsoft.com/office/word/2010/wordprocessingShape">
+                    <wps:wsp>
+                      <wps:cNvSpPr txBox="1"/>
+                      <wps:spPr>
+                        <a:xfrm>
+                          <a:off x="0" y="0"/>
+                          <a:ext cx="5975985" cy="1682750"/>
+                        </a:xfrm>
+                        <a:prstGeom prst="rect">
+                          <a:avLst/>
+                        </a:prstGeom>
+                        <a:solidFill>
+                          <a:schemeClr val="lt1"/>
+                        </a:solidFill>
+                        <a:ln w="6350">
+                          <a:solidFill>
+                            <a:prstClr val="black"/>
+                          </a:solidFill>
+                        </a:ln>
+                      </wps:spPr>
+                      <wps:txbx>
+                        <w:txbxContent>
+                          <w:p>
+                            <w:r>
+                              <w:t xml:space="preserve">2c. </w:t>
+                            </w:r>
+                            <w:r>
+                              <w:t xml:space="preserve">The percentage contribution of the heat flux lost to the surroundings via radiation compared to the net heat flux to the top surface by the resistive heaters is 14.31%. The radiation heat transfer does help to explain discrepancies between experimental and theoretical data where the max percent difference between theoretical and experimental surface temperatures due to convection only was 3.17% while it was 1.64% due to convection and radiation. This difference is due to the assumption of heat transfer in only one form which cools the surface temperature when </w:t>
+                            </w:r>
+                            <w:proofErr w:type="gramStart"/>
+                            <w:r>
+                              <w:t>in reality there</w:t>
+                            </w:r>
+                            <w:proofErr w:type="gramEnd"/>
+                            <w:r>
+                              <w:t xml:space="preserve"> are multiple forms of heat transfer working to cool the surface </w:t>
+                            </w:r>
+                            <w:proofErr w:type="spellStart"/>
+                            <w:r>
+                              <w:t>tmeprature</w:t>
+                            </w:r>
+                            <w:proofErr w:type="spellEnd"/>
+                            <w:r>
+                              <w:t xml:space="preserve">. </w:t>
+                            </w:r>
+                          </w:p>
+                        </w:txbxContent>
+                      </wps:txbx>
+                      <wps:bodyPr rot="0" spcFirstLastPara="0" vertOverflow="overflow" horzOverflow="overflow" vert="horz" wrap="square" lIns="91440" tIns="45720" rIns="91440" bIns="45720" numCol="1" spcCol="0" rtlCol="0" fromWordArt="0" anchor="t" anchorCtr="0" forceAA="0" compatLnSpc="1">
+                        <a:prstTxWarp prst="textNoShape">
+                          <a:avLst/>
+                        </a:prstTxWarp>
+                        <a:noAutofit/>
+                      </wps:bodyPr>
+                    </wps:wsp>
+                  </a:graphicData>
+                </a:graphic>
+                <wp14:sizeRelV relativeFrom="margin">
+                  <wp14:pctHeight>0</wp14:pctHeight>
+                </wp14:sizeRelV>
+              </wp:anchor>
+            </w:drawing>
+          </mc:Choice>
+          <mc:Fallback>
+            <w:pict>
+              <v:shape w14:anchorId="4A7BFB6B" id="_x0000_s1036" type="#_x0000_t202" style="position:absolute;margin-left:15.5pt;margin-top:164.5pt;width:470.55pt;height:132.5pt;z-index:251696128;visibility:visible;mso-wrap-style:square;mso-height-percent:0;mso-wrap-distance-left:9pt;mso-wrap-distance-top:0;mso-wrap-distance-right:9pt;mso-wrap-distance-bottom:0;mso-position-horizontal:absolute;mso-position-horizontal-relative:text;mso-position-vertical:absolute;mso-position-vertical-relative:text;mso-height-percent:0;mso-height-relative:margin;v-text-anchor:top" o:gfxdata="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" fillcolor="white [3201]" strokeweight=".5pt">
+                <v:textbox>
+                  <w:txbxContent>
+                    <w:p>
+                      <w:r>
+                        <w:t xml:space="preserve">2c. </w:t>
+                      </w:r>
+                      <w:r>
+                        <w:t xml:space="preserve">The percentage contribution of the heat flux lost to the surroundings via radiation compared to the net heat flux to the top surface by the resistive heaters is 14.31%. The radiation heat transfer does help to explain discrepancies between experimental and theoretical data where the max percent difference between theoretical and experimental surface temperatures due to convection only was 3.17% while it was 1.64% due to convection and radiation. This difference is due to the assumption of heat transfer in only one form which cools the surface temperature when </w:t>
+                      </w:r>
+                      <w:proofErr w:type="gramStart"/>
+                      <w:r>
+                        <w:t>in reality there</w:t>
+                      </w:r>
+                      <w:proofErr w:type="gramEnd"/>
+                      <w:r>
+                        <w:t xml:space="preserve"> are multiple forms of heat transfer working to cool the surface </w:t>
+                      </w:r>
+                      <w:proofErr w:type="spellStart"/>
+                      <w:r>
+                        <w:t>tmeprature</w:t>
+                      </w:r>
+                      <w:proofErr w:type="spellEnd"/>
+                      <w:r>
+                        <w:t xml:space="preserve">. </w:t>
+                      </w:r>
+                    </w:p>
+                  </w:txbxContent>
+                </v:textbox>
+                <w10:wrap type="topAndBottom"/>
+              </v:shape>
+            </w:pict>
+          </mc:Fallback>
+        </mc:AlternateContent>
+      </w:r>
+      <w:r>
+        <w:rPr>
           <w:rFonts w:ascii="HELVETICA OBLIQUE" w:hAnsi="HELVETICA OBLIQUE"/>
           <w:i/>
           <w:iCs/>
@@ -3026,6 +3246,16 @@
           <w:color w:val="000000" w:themeColor="text1"/>
         </w:rPr>
       </w:pPr>
+    </w:p>
+    <w:p>
+      <w:pPr>
+        <w:rPr>
+          <w:rFonts w:ascii="HELVETICA OBLIQUE" w:hAnsi="HELVETICA OBLIQUE"/>
+          <w:i/>
+          <w:iCs/>
+          <w:color w:val="000000" w:themeColor="text1"/>
+        </w:rPr>
+      </w:pPr>
       <w:r>
         <w:rPr>
           <w:rFonts w:ascii="Helvetica" w:hAnsi="Helvetica"/>
@@ -3037,18 +3267,18 @@
         <mc:AlternateContent>
           <mc:Choice Requires="wps">
             <w:drawing>
-              <wp:anchor distT="0" distB="0" distL="114300" distR="114300" simplePos="0" relativeHeight="251696128" behindDoc="0" locked="0" layoutInCell="1" allowOverlap="1" wp14:anchorId="4A7BFB6B" wp14:editId="6D04D93E">
+              <wp:anchor distT="0" distB="0" distL="114300" distR="114300" simplePos="0" relativeHeight="251698176" behindDoc="0" locked="0" layoutInCell="1" allowOverlap="1" wp14:anchorId="573B3400" wp14:editId="6930D497">
                 <wp:simplePos x="0" y="0"/>
                 <wp:positionH relativeFrom="column">
-                  <wp:posOffset>194855</wp:posOffset>
+                  <wp:posOffset>209550</wp:posOffset>
                 </wp:positionH>
                 <wp:positionV relativeFrom="paragraph">
-                  <wp:posOffset>292826</wp:posOffset>
+                  <wp:posOffset>1059180</wp:posOffset>
                 </wp:positionV>
-                <wp:extent cx="5975985" cy="968375"/>
-                <wp:effectExtent l="0" t="0" r="18415" b="9525"/>
+                <wp:extent cx="5975985" cy="1270000"/>
+                <wp:effectExtent l="0" t="0" r="24765" b="25400"/>
                 <wp:wrapTopAndBottom/>
-                <wp:docPr id="1661671242" name="Text Box 1"/>
+                <wp:docPr id="1616923550" name="Text Box 1"/>
                 <wp:cNvGraphicFramePr/>
                 <a:graphic xmlns:a="http://schemas.openxmlformats.org/drawingml/2006/main">
                   <a:graphicData uri="http://schemas.microsoft.com/office/word/2010/wordprocessingShape">
@@ -3057,7 +3287,7 @@
                       <wps:spPr>
                         <a:xfrm>
                           <a:off x="0" y="0"/>
-                          <a:ext cx="5975985" cy="968375"/>
+                          <a:ext cx="5975985" cy="1270000"/>
                         </a:xfrm>
                         <a:prstGeom prst="rect">
                           <a:avLst/>
@@ -3075,7 +3305,18 @@
                         <w:txbxContent>
                           <w:p>
                             <w:r>
-                              <w:t>2c. [insert your response here]</w:t>
+                              <w:t xml:space="preserve">2d. </w:t>
+                            </w:r>
+                            <w:r>
+                              <w:t xml:space="preserve">The Reynolds number based on the flow over the entire </w:t>
+                            </w:r>
+                            <w:proofErr w:type="spellStart"/>
+                            <w:r>
+                              <w:t>heatred</w:t>
+                            </w:r>
+                            <w:proofErr w:type="spellEnd"/>
+                            <w:r>
+                              <w:t xml:space="preserve"> surface was 85784. The boundary layer is expected to be laminar over the entire heated surface as it does not reach the critical Reynolds number for laminar to turbulent transition which is 500000 for external flow. The way that we could verify that the boundary layer is laminar is to use flow visualization methods like smoked streamlines and observe the streamline behavior over the plate. </w:t>
                             </w:r>
                           </w:p>
                         </w:txbxContent>
@@ -3097,119 +3338,23 @@
           </mc:Choice>
           <mc:Fallback>
             <w:pict>
-              <v:shape w14:anchorId="4A7BFB6B" id="_x0000_s1036" type="#_x0000_t202" style="position:absolute;margin-left:15.35pt;margin-top:23.05pt;width:470.55pt;height:76.25pt;z-index:251696128;visibility:visible;mso-wrap-style:square;mso-height-percent:0;mso-wrap-distance-left:9pt;mso-wrap-distance-top:0;mso-wrap-distance-right:9pt;mso-wrap-distance-bottom:0;mso-position-horizontal:absolute;mso-position-horizontal-relative:text;mso-position-vertical:absolute;mso-position-vertical-relative:text;mso-height-percent:0;mso-height-relative:margin;v-text-anchor:top" o:gfxdata="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" fillcolor="white [3201]" strokeweight=".5pt">
+              <v:shape w14:anchorId="573B3400" id="_x0000_s1037" type="#_x0000_t202" style="position:absolute;margin-left:16.5pt;margin-top:83.4pt;width:470.55pt;height:100pt;z-index:251698176;visibility:visible;mso-wrap-style:square;mso-height-percent:0;mso-wrap-distance-left:9pt;mso-wrap-distance-top:0;mso-wrap-distance-right:9pt;mso-wrap-distance-bottom:0;mso-position-horizontal:absolute;mso-position-horizontal-relative:text;mso-position-vertical:absolute;mso-position-vertical-relative:text;mso-height-percent:0;mso-height-relative:margin;v-text-anchor:top" o:gfxdata="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" fillcolor="white [3201]" strokeweight=".5pt">
                 <v:textbox>
                   <w:txbxContent>
                     <w:p>
                       <w:r>
-                        <w:t>2c. [insert your response here]</w:t>
+                        <w:t xml:space="preserve">2d. </w:t>
                       </w:r>
-                    </w:p>
-                  </w:txbxContent>
-                </v:textbox>
-                <w10:wrap type="topAndBottom"/>
-              </v:shape>
-            </w:pict>
-          </mc:Fallback>
-        </mc:AlternateContent>
-      </w:r>
-    </w:p>
-    <w:p>
-      <w:pPr>
-        <w:rPr>
-          <w:rFonts w:ascii="HELVETICA OBLIQUE" w:hAnsi="HELVETICA OBLIQUE"/>
-          <w:i/>
-          <w:iCs/>
-          <w:color w:val="000000" w:themeColor="text1"/>
-        </w:rPr>
-      </w:pPr>
-    </w:p>
-    <w:p>
-      <w:pPr>
-        <w:rPr>
-          <w:rFonts w:ascii="HELVETICA OBLIQUE" w:hAnsi="HELVETICA OBLIQUE"/>
-          <w:i/>
-          <w:iCs/>
-          <w:color w:val="000000" w:themeColor="text1"/>
-        </w:rPr>
-      </w:pPr>
-      <w:r>
-        <w:rPr>
-          <w:rFonts w:ascii="Helvetica" w:hAnsi="Helvetica"/>
-          <w:b/>
-          <w:bCs/>
-          <w:noProof/>
-          <w:color w:val="000000" w:themeColor="text1"/>
-        </w:rPr>
-        <mc:AlternateContent>
-          <mc:Choice Requires="wps">
-            <w:drawing>
-              <wp:anchor distT="0" distB="0" distL="114300" distR="114300" simplePos="0" relativeHeight="251698176" behindDoc="0" locked="0" layoutInCell="1" allowOverlap="1" wp14:anchorId="573B3400" wp14:editId="29B2C347">
-                <wp:simplePos x="0" y="0"/>
-                <wp:positionH relativeFrom="column">
-                  <wp:posOffset>206375</wp:posOffset>
-                </wp:positionH>
-                <wp:positionV relativeFrom="paragraph">
-                  <wp:posOffset>1061085</wp:posOffset>
-                </wp:positionV>
-                <wp:extent cx="5975985" cy="815975"/>
-                <wp:effectExtent l="0" t="0" r="18415" b="9525"/>
-                <wp:wrapTopAndBottom/>
-                <wp:docPr id="1616923550" name="Text Box 1"/>
-                <wp:cNvGraphicFramePr/>
-                <a:graphic xmlns:a="http://schemas.openxmlformats.org/drawingml/2006/main">
-                  <a:graphicData uri="http://schemas.microsoft.com/office/word/2010/wordprocessingShape">
-                    <wps:wsp>
-                      <wps:cNvSpPr txBox="1"/>
-                      <wps:spPr>
-                        <a:xfrm>
-                          <a:off x="0" y="0"/>
-                          <a:ext cx="5975985" cy="815975"/>
-                        </a:xfrm>
-                        <a:prstGeom prst="rect">
-                          <a:avLst/>
-                        </a:prstGeom>
-                        <a:solidFill>
-                          <a:schemeClr val="lt1"/>
-                        </a:solidFill>
-                        <a:ln w="6350">
-                          <a:solidFill>
-                            <a:prstClr val="black"/>
-                          </a:solidFill>
-                        </a:ln>
-                      </wps:spPr>
-                      <wps:txbx>
-                        <w:txbxContent>
-                          <w:p>
-                            <w:r>
-                              <w:t>2d. [insert your response here]</w:t>
-                            </w:r>
-                          </w:p>
-                        </w:txbxContent>
-                      </wps:txbx>
-                      <wps:bodyPr rot="0" spcFirstLastPara="0" vertOverflow="overflow" horzOverflow="overflow" vert="horz" wrap="square" lIns="91440" tIns="45720" rIns="91440" bIns="45720" numCol="1" spcCol="0" rtlCol="0" fromWordArt="0" anchor="t" anchorCtr="0" forceAA="0" compatLnSpc="1">
-                        <a:prstTxWarp prst="textNoShape">
-                          <a:avLst/>
-                        </a:prstTxWarp>
-                        <a:noAutofit/>
-                      </wps:bodyPr>
-                    </wps:wsp>
-                  </a:graphicData>
-                </a:graphic>
-                <wp14:sizeRelV relativeFrom="margin">
-                  <wp14:pctHeight>0</wp14:pctHeight>
-                </wp14:sizeRelV>
-              </wp:anchor>
-            </w:drawing>
-          </mc:Choice>
-          <mc:Fallback>
-            <w:pict>
-              <v:shape w14:anchorId="573B3400" id="_x0000_s1037" type="#_x0000_t202" style="position:absolute;margin-left:16.25pt;margin-top:83.55pt;width:470.55pt;height:64.25pt;z-index:251698176;visibility:visible;mso-wrap-style:square;mso-height-percent:0;mso-wrap-distance-left:9pt;mso-wrap-distance-top:0;mso-wrap-distance-right:9pt;mso-wrap-distance-bottom:0;mso-position-horizontal:absolute;mso-position-horizontal-relative:text;mso-position-vertical:absolute;mso-position-vertical-relative:text;mso-height-percent:0;mso-height-relative:margin;v-text-anchor:top" o:gfxdata="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" fillcolor="white [3201]" strokeweight=".5pt">
-                <v:textbox>
-                  <w:txbxContent>
-                    <w:p>
                       <w:r>
-                        <w:t>2d. [insert your response here]</w:t>
+                        <w:t xml:space="preserve">The Reynolds number based on the flow over the entire </w:t>
+                      </w:r>
+                      <w:proofErr w:type="spellStart"/>
+                      <w:r>
+                        <w:t>heatred</w:t>
+                      </w:r>
+                      <w:proofErr w:type="spellEnd"/>
+                      <w:r>
+                        <w:t xml:space="preserve"> surface was 85784. The boundary layer is expected to be laminar over the entire heated surface as it does not reach the critical Reynolds number for laminar to turbulent transition which is 500000 for external flow. The way that we could verify that the boundary layer is laminar is to use flow visualization methods like smoked streamlines and observe the streamline behavior over the plate. </w:t>
                       </w:r>
                     </w:p>
                   </w:txbxContent>
@@ -3272,170 +3417,6 @@
           <w:i/>
           <w:iCs/>
           <w:color w:val="000000" w:themeColor="text1"/>
-        </w:rPr>
-      </w:pPr>
-    </w:p>
-    <w:p>
-      <w:pPr>
-        <w:rPr>
-          <w:rFonts w:ascii="HELVETICA OBLIQUE" w:hAnsi="HELVETICA OBLIQUE"/>
-          <w:i/>
-          <w:iCs/>
-          <w:color w:val="000000" w:themeColor="text1"/>
-        </w:rPr>
-      </w:pPr>
-    </w:p>
-    <w:p>
-      <w:pPr>
-        <w:rPr>
-          <w:color w:val="FF0000"/>
-        </w:rPr>
-      </w:pPr>
-    </w:p>
-    <w:p>
-      <w:pPr>
-        <w:rPr>
-          <w:color w:val="FF0000"/>
-        </w:rPr>
-      </w:pPr>
-    </w:p>
-    <w:p>
-      <w:pPr>
-        <w:rPr>
-          <w:color w:val="FF0000"/>
-        </w:rPr>
-      </w:pPr>
-    </w:p>
-    <w:p>
-      <w:pPr>
-        <w:rPr>
-          <w:color w:val="FF0000"/>
-        </w:rPr>
-      </w:pPr>
-    </w:p>
-    <w:p>
-      <w:pPr>
-        <w:rPr>
-          <w:color w:val="FF0000"/>
-        </w:rPr>
-      </w:pPr>
-    </w:p>
-    <w:p>
-      <w:pPr>
-        <w:rPr>
-          <w:color w:val="FF0000"/>
-        </w:rPr>
-      </w:pPr>
-    </w:p>
-    <w:p>
-      <w:pPr>
-        <w:rPr>
-          <w:color w:val="FF0000"/>
-        </w:rPr>
-      </w:pPr>
-    </w:p>
-    <w:p>
-      <w:pPr>
-        <w:rPr>
-          <w:color w:val="FF0000"/>
-        </w:rPr>
-      </w:pPr>
-    </w:p>
-    <w:p>
-      <w:pPr>
-        <w:rPr>
-          <w:color w:val="FF0000"/>
-        </w:rPr>
-      </w:pPr>
-    </w:p>
-    <w:p>
-      <w:pPr>
-        <w:rPr>
-          <w:color w:val="FF0000"/>
-        </w:rPr>
-      </w:pPr>
-    </w:p>
-    <w:p>
-      <w:pPr>
-        <w:rPr>
-          <w:color w:val="FF0000"/>
-        </w:rPr>
-      </w:pPr>
-    </w:p>
-    <w:p>
-      <w:pPr>
-        <w:rPr>
-          <w:color w:val="FF0000"/>
-        </w:rPr>
-      </w:pPr>
-    </w:p>
-    <w:p>
-      <w:pPr>
-        <w:rPr>
-          <w:color w:val="FF0000"/>
-        </w:rPr>
-      </w:pPr>
-    </w:p>
-    <w:p>
-      <w:pPr>
-        <w:rPr>
-          <w:color w:val="FF0000"/>
-        </w:rPr>
-      </w:pPr>
-    </w:p>
-    <w:p>
-      <w:pPr>
-        <w:rPr>
-          <w:color w:val="FF0000"/>
-        </w:rPr>
-      </w:pPr>
-    </w:p>
-    <w:p>
-      <w:pPr>
-        <w:rPr>
-          <w:color w:val="FF0000"/>
-        </w:rPr>
-      </w:pPr>
-    </w:p>
-    <w:p>
-      <w:pPr>
-        <w:rPr>
-          <w:color w:val="FF0000"/>
-        </w:rPr>
-      </w:pPr>
-    </w:p>
-    <w:p>
-      <w:pPr>
-        <w:rPr>
-          <w:color w:val="FF0000"/>
-        </w:rPr>
-      </w:pPr>
-    </w:p>
-    <w:p>
-      <w:pPr>
-        <w:rPr>
-          <w:color w:val="FF0000"/>
-        </w:rPr>
-      </w:pPr>
-    </w:p>
-    <w:p>
-      <w:pPr>
-        <w:rPr>
-          <w:color w:val="FF0000"/>
-        </w:rPr>
-      </w:pPr>
-    </w:p>
-    <w:p>
-      <w:pPr>
-        <w:rPr>
-          <w:color w:val="FF0000"/>
-        </w:rPr>
-      </w:pPr>
-    </w:p>
-    <w:p>
-      <w:pPr>
-        <w:rPr>
-          <w:color w:val="FF0000"/>
         </w:rPr>
       </w:pPr>
     </w:p>

</xml_diff>